<commit_message>
add two icvrv 2017 papers, update cv
</commit_message>
<xml_diff>
--- a/me/CV-QINGXIA-2页.docx
+++ b/me/CV-QINGXIA-2页.docx
@@ -644,31 +644,7 @@
         <w:rPr>
           <w:rFonts w:ascii="Times New Roman" w:hAnsi="Times New Roman" w:cs="Times New Roman"/>
         </w:rPr>
-        <w:t xml:space="preserve">selected from candidates </w:t>
-      </w:r>
-      <w:r>
-        <w:rPr>
-          <w:rFonts w:ascii="Times New Roman" w:hAnsi="Times New Roman" w:cs="Times New Roman"/>
-        </w:rPr>
-        <w:t>(</w:t>
-      </w:r>
-      <w:r>
-        <w:rPr>
-          <w:rFonts w:ascii="Times New Roman" w:hAnsi="Times New Roman" w:cs="Times New Roman"/>
-        </w:rPr>
-        <w:t xml:space="preserve">around </w:t>
-      </w:r>
-      <w:r>
-        <w:rPr>
-          <w:rFonts w:ascii="Times New Roman" w:hAnsi="Times New Roman" w:cs="Times New Roman"/>
-        </w:rPr>
-        <w:t>25)</w:t>
-      </w:r>
-      <w:r>
-        <w:rPr>
-          <w:rFonts w:ascii="Times New Roman" w:hAnsi="Times New Roman" w:cs="Times New Roman"/>
-        </w:rPr>
-        <w:t xml:space="preserve"> in different majors, </w:t>
+        <w:t xml:space="preserve">selected from candidates (around 25) in different majors, </w:t>
       </w:r>
       <w:r>
         <w:rPr>
@@ -841,7 +817,6 @@
     </w:p>
     <w:p>
       <w:pPr>
-        <w:spacing w:afterLines="100" w:after="312"/>
         <w:rPr>
           <w:rFonts w:ascii="Times New Roman" w:hAnsi="Times New Roman" w:cs="Times New Roman"/>
         </w:rPr>
@@ -1070,15 +1045,9 @@
       </w:pPr>
       <w:r>
         <w:rPr>
-          <w:rFonts w:ascii="Times New Roman" w:hAnsi="Times New Roman" w:cs="Times New Roman" w:hint="eastAsia"/>
-        </w:rPr>
-        <w:t xml:space="preserve">Familiar with </w:t>
-      </w:r>
-      <w:r>
-        <w:rPr>
-          <w:rFonts w:ascii="Times New Roman" w:hAnsi="Times New Roman" w:cs="Times New Roman"/>
-        </w:rPr>
-        <w:t>popular geometry processing libraries, such as libigl, PCL, CGAL, etc.</w:t>
+          <w:rFonts w:ascii="Times New Roman" w:hAnsi="Times New Roman" w:cs="Times New Roman"/>
+        </w:rPr>
+        <w:t>Familiar with parallel computing and skillful at using CUDA and OpenMP</w:t>
       </w:r>
     </w:p>
     <w:p>
@@ -1095,9 +1064,15 @@
       </w:pPr>
       <w:r>
         <w:rPr>
-          <w:rFonts w:ascii="Times New Roman" w:hAnsi="Times New Roman" w:cs="Times New Roman"/>
-        </w:rPr>
-        <w:t>Familiar with parallel computing and skillful at using CUDA and OpenMP</w:t>
+          <w:rFonts w:ascii="Times New Roman" w:hAnsi="Times New Roman" w:cs="Times New Roman" w:hint="eastAsia"/>
+        </w:rPr>
+        <w:t>Familiar with machine learning techniques</w:t>
+      </w:r>
+      <w:r>
+        <w:rPr>
+          <w:rFonts w:ascii="Times New Roman" w:hAnsi="Times New Roman" w:cs="Times New Roman"/>
+        </w:rPr>
+        <w:t>, such as SVM, decision trees, neural networks, etc.</w:t>
       </w:r>
     </w:p>
     <w:p>
@@ -1114,15 +1089,905 @@
       </w:pPr>
       <w:r>
         <w:rPr>
+          <w:rFonts w:ascii="Times New Roman" w:hAnsi="Times New Roman" w:cs="Times New Roman"/>
+        </w:rPr>
+        <w:t xml:space="preserve">Experienced </w:t>
+      </w:r>
+      <w:r>
+        <w:rPr>
+          <w:rFonts w:ascii="Times New Roman" w:hAnsi="Times New Roman" w:cs="Times New Roman"/>
+        </w:rPr>
+        <w:t>in</w:t>
+      </w:r>
+      <w:r>
+        <w:rPr>
+          <w:rFonts w:ascii="Times New Roman" w:hAnsi="Times New Roman" w:cs="Times New Roman"/>
+        </w:rPr>
+        <w:t xml:space="preserve"> implementing algorithms based on research</w:t>
+      </w:r>
+      <w:r>
+        <w:rPr>
+          <w:rFonts w:ascii="Times New Roman" w:hAnsi="Times New Roman" w:cs="Times New Roman"/>
+        </w:rPr>
+        <w:t xml:space="preserve"> papers</w:t>
+      </w:r>
+      <w:r>
+        <w:rPr>
+          <w:rFonts w:ascii="Times New Roman" w:hAnsi="Times New Roman" w:cs="Times New Roman"/>
+        </w:rPr>
+        <w:t xml:space="preserve"> and academic writing</w:t>
+      </w:r>
+    </w:p>
+    <w:p>
+      <w:pPr>
+        <w:spacing w:beforeLines="50" w:before="156" w:afterLines="50" w:after="156"/>
+        <w:rPr>
+          <w:rFonts w:ascii="Times New Roman" w:hAnsi="Times New Roman" w:cs="Times New Roman"/>
+          <w:b/>
+          <w:sz w:val="24"/>
+        </w:rPr>
+      </w:pPr>
+      <w:r>
+        <w:rPr>
+          <w:rFonts w:ascii="Times New Roman" w:hAnsi="Times New Roman" w:cs="Times New Roman"/>
+          <w:b/>
+          <w:sz w:val="24"/>
+        </w:rPr>
+        <w:t>AWARDS &amp; HONORS</w:t>
+      </w:r>
+    </w:p>
+    <w:p>
+      <w:pPr>
+        <w:pStyle w:val="a4"/>
+        <w:numPr>
+          <w:ilvl w:val="0"/>
+          <w:numId w:val="1"/>
+        </w:numPr>
+        <w:ind w:firstLineChars="0"/>
+        <w:rPr>
+          <w:rFonts w:ascii="Times New Roman" w:hAnsi="Times New Roman" w:cs="Times New Roman"/>
+        </w:rPr>
+      </w:pPr>
+      <w:r>
+        <w:rPr>
+          <w:rFonts w:ascii="Times New Roman" w:hAnsi="Times New Roman" w:cs="Times New Roman"/>
+        </w:rPr>
+        <w:t>Excellent New Student Award</w:t>
+      </w:r>
+      <w:r>
+        <w:rPr>
+          <w:rFonts w:ascii="Times New Roman" w:hAnsi="Times New Roman" w:cs="Times New Roman"/>
+        </w:rPr>
+        <w:t xml:space="preserve"> (</w:t>
+      </w:r>
+      <w:r>
+        <w:rPr>
+          <w:rFonts w:ascii="Times New Roman" w:hAnsi="Times New Roman" w:cs="Times New Roman"/>
+        </w:rPr>
+        <w:t>T</w:t>
+      </w:r>
+      <w:r>
+        <w:rPr>
+          <w:rFonts w:ascii="Times New Roman" w:hAnsi="Times New Roman" w:cs="Times New Roman"/>
+        </w:rPr>
+        <w:t>op 400</w:t>
+      </w:r>
+      <w:r>
+        <w:rPr>
+          <w:rFonts w:ascii="Times New Roman" w:hAnsi="Times New Roman" w:cs="Times New Roman"/>
+        </w:rPr>
+        <w:t xml:space="preserve"> in NCEE</w:t>
+      </w:r>
+      <w:r>
+        <w:rPr>
+          <w:rFonts w:ascii="Times New Roman" w:hAnsi="Times New Roman" w:cs="Times New Roman"/>
+        </w:rPr>
+        <w:t xml:space="preserve"> in Sichuan)</w:t>
+      </w:r>
+      <w:r>
+        <w:rPr>
+          <w:rFonts w:ascii="Times New Roman" w:hAnsi="Times New Roman" w:cs="Times New Roman"/>
+        </w:rPr>
+        <w:tab/>
+      </w:r>
+      <w:r>
+        <w:rPr>
+          <w:rFonts w:ascii="Times New Roman" w:hAnsi="Times New Roman" w:cs="Times New Roman"/>
+        </w:rPr>
+        <w:tab/>
+      </w:r>
+      <w:r>
+        <w:rPr>
+          <w:rFonts w:ascii="Times New Roman" w:hAnsi="Times New Roman" w:cs="Times New Roman"/>
+        </w:rPr>
+        <w:tab/>
+      </w:r>
+      <w:r>
+        <w:rPr>
+          <w:rFonts w:ascii="Times New Roman" w:hAnsi="Times New Roman" w:cs="Times New Roman"/>
+        </w:rPr>
+        <w:tab/>
+      </w:r>
+      <w:r>
+        <w:rPr>
+          <w:rFonts w:ascii="Times New Roman" w:hAnsi="Times New Roman" w:cs="Times New Roman"/>
+        </w:rPr>
+        <w:tab/>
+        <w:t xml:space="preserve">   Sept. </w:t>
+      </w:r>
+      <w:r>
+        <w:rPr>
+          <w:rFonts w:ascii="Times New Roman" w:hAnsi="Times New Roman" w:cs="Times New Roman"/>
+        </w:rPr>
+        <w:t>2008</w:t>
+      </w:r>
+    </w:p>
+    <w:p>
+      <w:pPr>
+        <w:pStyle w:val="a4"/>
+        <w:numPr>
+          <w:ilvl w:val="0"/>
+          <w:numId w:val="1"/>
+        </w:numPr>
+        <w:ind w:firstLineChars="0"/>
+        <w:rPr>
+          <w:rFonts w:ascii="Times New Roman" w:hAnsi="Times New Roman" w:cs="Times New Roman"/>
+        </w:rPr>
+      </w:pPr>
+      <w:r>
+        <w:rPr>
+          <w:rFonts w:ascii="Times New Roman" w:hAnsi="Times New Roman" w:cs="Times New Roman"/>
+        </w:rPr>
+        <w:t>Outstanding Graduate Award</w:t>
+      </w:r>
+      <w:r>
+        <w:rPr>
+          <w:rFonts w:ascii="Times New Roman" w:hAnsi="Times New Roman" w:cs="Times New Roman"/>
+        </w:rPr>
+        <w:tab/>
+        <w:t xml:space="preserve">(Outstanding </w:t>
+      </w:r>
+      <w:r>
+        <w:rPr>
+          <w:rFonts w:ascii="Times New Roman" w:hAnsi="Times New Roman" w:cs="Times New Roman"/>
+        </w:rPr>
+        <w:t>at</w:t>
+      </w:r>
+      <w:r>
+        <w:rPr>
+          <w:rFonts w:ascii="Times New Roman" w:hAnsi="Times New Roman" w:cs="Times New Roman"/>
+        </w:rPr>
+        <w:t xml:space="preserve"> Beihang)</w:t>
+      </w:r>
+      <w:r>
+        <w:rPr>
+          <w:rFonts w:ascii="Times New Roman" w:hAnsi="Times New Roman" w:cs="Times New Roman"/>
+        </w:rPr>
+        <w:tab/>
+      </w:r>
+      <w:r>
+        <w:rPr>
+          <w:rFonts w:ascii="Times New Roman" w:hAnsi="Times New Roman" w:cs="Times New Roman"/>
+        </w:rPr>
+        <w:tab/>
+      </w:r>
+      <w:r>
+        <w:rPr>
+          <w:rFonts w:ascii="Times New Roman" w:hAnsi="Times New Roman" w:cs="Times New Roman"/>
+        </w:rPr>
+        <w:tab/>
+      </w:r>
+      <w:r>
+        <w:rPr>
+          <w:rFonts w:ascii="Times New Roman" w:hAnsi="Times New Roman" w:cs="Times New Roman"/>
+        </w:rPr>
+        <w:tab/>
+      </w:r>
+      <w:r>
+        <w:rPr>
+          <w:rFonts w:ascii="Times New Roman" w:hAnsi="Times New Roman" w:cs="Times New Roman"/>
+        </w:rPr>
+        <w:tab/>
+        <w:t xml:space="preserve">  </w:t>
+      </w:r>
+      <w:r>
+        <w:rPr>
+          <w:rFonts w:ascii="Times New Roman" w:hAnsi="Times New Roman" w:cs="Times New Roman"/>
+        </w:rPr>
+        <w:t xml:space="preserve">    </w:t>
+      </w:r>
+      <w:r>
+        <w:rPr>
+          <w:rFonts w:ascii="Times New Roman" w:hAnsi="Times New Roman" w:cs="Times New Roman"/>
+        </w:rPr>
+        <w:t xml:space="preserve"> Jun.</w:t>
+      </w:r>
+      <w:r>
+        <w:rPr>
+          <w:rFonts w:ascii="Times New Roman" w:hAnsi="Times New Roman" w:cs="Times New Roman"/>
+        </w:rPr>
+        <w:t xml:space="preserve"> 2012</w:t>
+      </w:r>
+    </w:p>
+    <w:p>
+      <w:pPr>
+        <w:pStyle w:val="a4"/>
+        <w:numPr>
+          <w:ilvl w:val="0"/>
+          <w:numId w:val="1"/>
+        </w:numPr>
+        <w:ind w:firstLineChars="0"/>
+        <w:rPr>
+          <w:rFonts w:ascii="Times New Roman" w:hAnsi="Times New Roman" w:cs="Times New Roman"/>
+        </w:rPr>
+      </w:pPr>
+      <w:r>
+        <w:rPr>
+          <w:rFonts w:ascii="Times New Roman" w:hAnsi="Times New Roman" w:cs="Times New Roman"/>
+        </w:rPr>
+        <w:t xml:space="preserve">National </w:t>
+      </w:r>
+      <w:r>
+        <w:rPr>
+          <w:rFonts w:ascii="Times New Roman" w:hAnsi="Times New Roman" w:cs="Times New Roman"/>
+        </w:rPr>
+        <w:t>G</w:t>
+      </w:r>
+      <w:r>
+        <w:rPr>
           <w:rFonts w:ascii="Times New Roman" w:hAnsi="Times New Roman" w:cs="Times New Roman" w:hint="eastAsia"/>
         </w:rPr>
-        <w:t>Familiar with machine learning techniques</w:t>
-      </w:r>
-      <w:r>
-        <w:rPr>
-          <w:rFonts w:ascii="Times New Roman" w:hAnsi="Times New Roman" w:cs="Times New Roman"/>
-        </w:rPr>
-        <w:t>, such as SVM, decision trees, neural networks, etc.</w:t>
+        <w:t>raduate</w:t>
+      </w:r>
+      <w:r>
+        <w:rPr>
+          <w:rFonts w:ascii="Times New Roman" w:hAnsi="Times New Roman" w:cs="Times New Roman"/>
+        </w:rPr>
+        <w:t xml:space="preserve"> </w:t>
+      </w:r>
+      <w:r>
+        <w:rPr>
+          <w:rFonts w:ascii="Times New Roman" w:hAnsi="Times New Roman" w:cs="Times New Roman"/>
+        </w:rPr>
+        <w:t>Sch</w:t>
+      </w:r>
+      <w:r>
+        <w:rPr>
+          <w:rFonts w:ascii="Times New Roman" w:hAnsi="Times New Roman" w:cs="Times New Roman"/>
+        </w:rPr>
+        <w:t>olarship</w:t>
+      </w:r>
+      <w:r>
+        <w:rPr>
+          <w:rFonts w:ascii="Times New Roman" w:hAnsi="Times New Roman" w:cs="Times New Roman"/>
+        </w:rPr>
+        <w:t xml:space="preserve"> (3</w:t>
+      </w:r>
+      <w:r>
+        <w:rPr>
+          <w:rFonts w:ascii="Times New Roman" w:hAnsi="Times New Roman" w:cs="Times New Roman"/>
+          <w:vertAlign w:val="superscript"/>
+        </w:rPr>
+        <w:t>rd</w:t>
+      </w:r>
+      <w:r>
+        <w:rPr>
+          <w:rFonts w:ascii="Times New Roman" w:hAnsi="Times New Roman" w:cs="Times New Roman"/>
+        </w:rPr>
+        <w:t xml:space="preserve"> place of doctoral students in SCSE at Beihang)</w:t>
+      </w:r>
+      <w:r>
+        <w:rPr>
+          <w:rFonts w:ascii="Times New Roman" w:hAnsi="Times New Roman" w:cs="Times New Roman"/>
+        </w:rPr>
+        <w:t xml:space="preserve">    </w:t>
+      </w:r>
+      <w:r>
+        <w:rPr>
+          <w:rFonts w:ascii="Times New Roman" w:hAnsi="Times New Roman" w:cs="Times New Roman"/>
+        </w:rPr>
+        <w:t xml:space="preserve"> </w:t>
+      </w:r>
+      <w:r>
+        <w:rPr>
+          <w:rFonts w:ascii="Times New Roman" w:hAnsi="Times New Roman" w:cs="Times New Roman"/>
+        </w:rPr>
+        <w:t xml:space="preserve">Oct. </w:t>
+      </w:r>
+      <w:r>
+        <w:rPr>
+          <w:rFonts w:ascii="Times New Roman" w:hAnsi="Times New Roman" w:cs="Times New Roman"/>
+        </w:rPr>
+        <w:t>2016</w:t>
+      </w:r>
+    </w:p>
+    <w:p>
+      <w:pPr>
+        <w:pStyle w:val="a4"/>
+        <w:numPr>
+          <w:ilvl w:val="0"/>
+          <w:numId w:val="1"/>
+        </w:numPr>
+        <w:ind w:firstLineChars="0"/>
+        <w:rPr>
+          <w:rFonts w:ascii="Times New Roman" w:hAnsi="Times New Roman" w:cs="Times New Roman"/>
+        </w:rPr>
+      </w:pPr>
+      <w:r>
+        <w:rPr>
+          <w:rFonts w:ascii="Times New Roman" w:hAnsi="Times New Roman" w:cs="Times New Roman"/>
+        </w:rPr>
+        <w:t>Excellent Foundation of BUAA for PhD students</w:t>
+      </w:r>
+      <w:r>
+        <w:rPr>
+          <w:rFonts w:ascii="Times New Roman" w:hAnsi="Times New Roman" w:cs="Times New Roman"/>
+        </w:rPr>
+        <w:t xml:space="preserve"> (Only 3 in CS)</w:t>
+      </w:r>
+      <w:r>
+        <w:rPr>
+          <w:rFonts w:ascii="Times New Roman" w:hAnsi="Times New Roman" w:cs="Times New Roman"/>
+        </w:rPr>
+        <w:tab/>
+      </w:r>
+      <w:r>
+        <w:rPr>
+          <w:rFonts w:ascii="Times New Roman" w:hAnsi="Times New Roman" w:cs="Times New Roman"/>
+        </w:rPr>
+        <w:tab/>
+      </w:r>
+      <w:r>
+        <w:rPr>
+          <w:rFonts w:ascii="Times New Roman" w:hAnsi="Times New Roman" w:cs="Times New Roman"/>
+        </w:rPr>
+        <w:tab/>
+      </w:r>
+      <w:r>
+        <w:rPr>
+          <w:rFonts w:ascii="Times New Roman" w:hAnsi="Times New Roman" w:cs="Times New Roman"/>
+        </w:rPr>
+        <w:tab/>
+      </w:r>
+      <w:r>
+        <w:rPr>
+          <w:rFonts w:ascii="Times New Roman" w:hAnsi="Times New Roman" w:cs="Times New Roman"/>
+        </w:rPr>
+        <w:tab/>
+        <w:t xml:space="preserve">   May </w:t>
+      </w:r>
+      <w:r>
+        <w:rPr>
+          <w:rFonts w:ascii="Times New Roman" w:hAnsi="Times New Roman" w:cs="Times New Roman"/>
+        </w:rPr>
+        <w:t>2017</w:t>
+      </w:r>
+    </w:p>
+    <w:p>
+      <w:pPr>
+        <w:spacing w:beforeLines="50" w:before="156" w:afterLines="50" w:after="156"/>
+        <w:rPr>
+          <w:rFonts w:ascii="Times New Roman" w:hAnsi="Times New Roman" w:cs="Times New Roman"/>
+          <w:b/>
+          <w:sz w:val="24"/>
+        </w:rPr>
+      </w:pPr>
+      <w:r>
+        <w:rPr>
+          <w:rFonts w:ascii="Times New Roman" w:hAnsi="Times New Roman" w:cs="Times New Roman" w:hint="eastAsia"/>
+          <w:b/>
+          <w:sz w:val="24"/>
+        </w:rPr>
+        <w:t>PROGRAM EXPERIENCE</w:t>
+      </w:r>
+    </w:p>
+    <w:p>
+      <w:pPr>
+        <w:pStyle w:val="a4"/>
+        <w:numPr>
+          <w:ilvl w:val="0"/>
+          <w:numId w:val="1"/>
+        </w:numPr>
+        <w:ind w:firstLineChars="0"/>
+        <w:rPr>
+          <w:rFonts w:ascii="Times New Roman" w:hAnsi="Times New Roman" w:cs="Times New Roman"/>
+        </w:rPr>
+      </w:pPr>
+      <w:r>
+        <w:rPr>
+          <w:rFonts w:ascii="Times New Roman" w:hAnsi="Times New Roman" w:cs="Times New Roman"/>
+        </w:rPr>
+        <w:t>Visual Model and Environment Construction and Its Dynamic Simulation</w:t>
+      </w:r>
+      <w:r>
+        <w:rPr>
+          <w:rFonts w:ascii="Times New Roman" w:hAnsi="Times New Roman" w:cs="Times New Roman"/>
+        </w:rPr>
+        <w:t xml:space="preserve"> </w:t>
+      </w:r>
+      <w:r>
+        <w:rPr>
+          <w:rFonts w:ascii="Times New Roman" w:hAnsi="Times New Roman" w:cs="Times New Roman"/>
+        </w:rPr>
+        <w:tab/>
+      </w:r>
+      <w:r>
+        <w:rPr>
+          <w:rFonts w:ascii="Times New Roman" w:hAnsi="Times New Roman" w:cs="Times New Roman"/>
+        </w:rPr>
+        <w:tab/>
+      </w:r>
+      <w:r>
+        <w:rPr>
+          <w:rFonts w:ascii="Times New Roman" w:hAnsi="Times New Roman" w:cs="Times New Roman"/>
+        </w:rPr>
+        <w:tab/>
+        <w:t xml:space="preserve">   Jan. 2016 </w:t>
+      </w:r>
+      <w:r>
+        <w:rPr>
+          <w:rFonts w:ascii="Times New Roman" w:hAnsi="Times New Roman" w:cs="Times New Roman"/>
+        </w:rPr>
+        <w:t>–</w:t>
+      </w:r>
+      <w:r>
+        <w:rPr>
+          <w:rFonts w:ascii="Times New Roman" w:hAnsi="Times New Roman" w:cs="Times New Roman"/>
+        </w:rPr>
+        <w:t xml:space="preserve"> now</w:t>
+      </w:r>
+    </w:p>
+    <w:p>
+      <w:pPr>
+        <w:ind w:left="420" w:firstLine="420"/>
+        <w:rPr>
+          <w:rFonts w:ascii="Times New Roman" w:hAnsi="Times New Roman" w:cs="Times New Roman"/>
+        </w:rPr>
+      </w:pPr>
+      <w:r>
+        <w:rPr>
+          <w:rFonts w:ascii="Times New Roman" w:hAnsi="Times New Roman" w:cs="Times New Roman"/>
+        </w:rPr>
+        <w:t>PI: Prof. Hong Qin</w:t>
+      </w:r>
+    </w:p>
+    <w:p>
+      <w:pPr>
+        <w:ind w:left="420" w:firstLine="420"/>
+        <w:rPr>
+          <w:rFonts w:ascii="Times New Roman" w:hAnsi="Times New Roman" w:cs="Times New Roman"/>
+        </w:rPr>
+      </w:pPr>
+      <w:r>
+        <w:rPr>
+          <w:rFonts w:ascii="Times New Roman" w:hAnsi="Times New Roman" w:cs="Times New Roman"/>
+        </w:rPr>
+        <w:t>D</w:t>
+      </w:r>
+      <w:r>
+        <w:rPr>
+          <w:rFonts w:ascii="Times New Roman" w:hAnsi="Times New Roman" w:cs="Times New Roman" w:hint="eastAsia"/>
+        </w:rPr>
+        <w:t>ut</w:t>
+      </w:r>
+      <w:r>
+        <w:rPr>
+          <w:rFonts w:ascii="Times New Roman" w:hAnsi="Times New Roman" w:cs="Times New Roman"/>
+        </w:rPr>
+        <w:t xml:space="preserve">y: </w:t>
+      </w:r>
+      <w:r>
+        <w:rPr>
+          <w:rFonts w:ascii="Times New Roman" w:hAnsi="Times New Roman" w:cs="Times New Roman"/>
+        </w:rPr>
+        <w:t>3D model analysis and processing</w:t>
+      </w:r>
+      <w:r>
+        <w:rPr>
+          <w:rFonts w:ascii="Times New Roman" w:hAnsi="Times New Roman" w:cs="Times New Roman"/>
+        </w:rPr>
+        <w:t xml:space="preserve"> and s</w:t>
+      </w:r>
+      <w:r>
+        <w:rPr>
+          <w:rFonts w:ascii="Times New Roman" w:hAnsi="Times New Roman" w:cs="Times New Roman"/>
+        </w:rPr>
+        <w:t>upport other multi-source data applications related 3D models</w:t>
+      </w:r>
+    </w:p>
+    <w:p>
+      <w:pPr>
+        <w:pStyle w:val="a4"/>
+        <w:numPr>
+          <w:ilvl w:val="0"/>
+          <w:numId w:val="1"/>
+        </w:numPr>
+        <w:spacing w:beforeLines="50" w:before="156"/>
+        <w:ind w:firstLineChars="0"/>
+        <w:rPr>
+          <w:rFonts w:ascii="Times New Roman" w:hAnsi="Times New Roman" w:cs="Times New Roman"/>
+        </w:rPr>
+      </w:pPr>
+      <w:r>
+        <w:rPr>
+          <w:rFonts w:ascii="Times New Roman" w:hAnsi="Times New Roman" w:cs="Times New Roman"/>
+        </w:rPr>
+        <w:t>Data Modeling and Interactive Virtual Surgery of Digital Human Organs</w:t>
+      </w:r>
+      <w:r>
+        <w:rPr>
+          <w:rFonts w:ascii="Times New Roman" w:hAnsi="Times New Roman" w:cs="Times New Roman"/>
+        </w:rPr>
+        <w:tab/>
+      </w:r>
+      <w:r>
+        <w:rPr>
+          <w:rFonts w:ascii="Times New Roman" w:hAnsi="Times New Roman" w:cs="Times New Roman"/>
+        </w:rPr>
+        <w:tab/>
+      </w:r>
+      <w:r>
+        <w:rPr>
+          <w:rFonts w:ascii="Times New Roman" w:hAnsi="Times New Roman" w:cs="Times New Roman"/>
+        </w:rPr>
+        <w:tab/>
+        <w:t xml:space="preserve">   Jan. 201</w:t>
+      </w:r>
+      <w:r>
+        <w:rPr>
+          <w:rFonts w:ascii="Times New Roman" w:hAnsi="Times New Roman" w:cs="Times New Roman"/>
+        </w:rPr>
+        <w:t>2</w:t>
+      </w:r>
+      <w:r>
+        <w:rPr>
+          <w:rFonts w:ascii="Times New Roman" w:hAnsi="Times New Roman" w:cs="Times New Roman"/>
+        </w:rPr>
+        <w:t xml:space="preserve"> -</w:t>
+      </w:r>
+      <w:r>
+        <w:rPr>
+          <w:rFonts w:ascii="Times New Roman" w:hAnsi="Times New Roman" w:cs="Times New Roman"/>
+        </w:rPr>
+        <w:t xml:space="preserve"> </w:t>
+      </w:r>
+      <w:r>
+        <w:rPr>
+          <w:rFonts w:ascii="Times New Roman" w:hAnsi="Times New Roman" w:cs="Times New Roman"/>
+        </w:rPr>
+        <w:t>Dec. 201</w:t>
+      </w:r>
+      <w:r>
+        <w:rPr>
+          <w:rFonts w:ascii="Times New Roman" w:hAnsi="Times New Roman" w:cs="Times New Roman"/>
+        </w:rPr>
+        <w:t>6</w:t>
+      </w:r>
+    </w:p>
+    <w:p>
+      <w:pPr>
+        <w:pStyle w:val="a4"/>
+        <w:ind w:left="840" w:firstLineChars="0" w:firstLine="0"/>
+        <w:rPr>
+          <w:rFonts w:ascii="Times New Roman" w:hAnsi="Times New Roman" w:cs="Times New Roman"/>
+        </w:rPr>
+      </w:pPr>
+      <w:r>
+        <w:rPr>
+          <w:rFonts w:ascii="Times New Roman" w:hAnsi="Times New Roman" w:cs="Times New Roman"/>
+        </w:rPr>
+        <w:t xml:space="preserve">PI: Prof. Qinping Zhao </w:t>
+      </w:r>
+      <w:r>
+        <w:rPr>
+          <w:rFonts w:ascii="Times New Roman" w:hAnsi="Times New Roman" w:cs="Times New Roman"/>
+        </w:rPr>
+        <w:t>and</w:t>
+      </w:r>
+      <w:r>
+        <w:rPr>
+          <w:rFonts w:ascii="Times New Roman" w:hAnsi="Times New Roman" w:cs="Times New Roman"/>
+        </w:rPr>
+        <w:t xml:space="preserve"> Prof. Aimin Hao </w:t>
+      </w:r>
+    </w:p>
+    <w:p>
+      <w:pPr>
+        <w:ind w:left="420" w:firstLine="420"/>
+        <w:rPr>
+          <w:rFonts w:ascii="Times New Roman" w:hAnsi="Times New Roman" w:cs="Times New Roman"/>
+        </w:rPr>
+      </w:pPr>
+      <w:r>
+        <w:rPr>
+          <w:rFonts w:ascii="Times New Roman" w:hAnsi="Times New Roman" w:cs="Times New Roman"/>
+        </w:rPr>
+        <w:t>Duty: Develop</w:t>
+      </w:r>
+      <w:r>
+        <w:rPr>
+          <w:rFonts w:ascii="Times New Roman" w:hAnsi="Times New Roman" w:cs="Times New Roman"/>
+        </w:rPr>
+        <w:t xml:space="preserve"> virtual surgery prototype system and other related techniques</w:t>
+      </w:r>
+    </w:p>
+    <w:p>
+      <w:pPr>
+        <w:spacing w:beforeLines="50" w:before="156" w:afterLines="50" w:after="156"/>
+        <w:rPr>
+          <w:rFonts w:ascii="Times New Roman" w:hAnsi="Times New Roman" w:cs="Times New Roman"/>
+          <w:b/>
+          <w:sz w:val="24"/>
+        </w:rPr>
+      </w:pPr>
+      <w:r>
+        <w:rPr>
+          <w:rFonts w:ascii="Times New Roman" w:hAnsi="Times New Roman" w:cs="Times New Roman" w:hint="eastAsia"/>
+          <w:b/>
+          <w:sz w:val="24"/>
+        </w:rPr>
+        <w:t>ACADEMIC ACTIVITIES</w:t>
+      </w:r>
+    </w:p>
+    <w:p>
+      <w:pPr>
+        <w:pStyle w:val="a4"/>
+        <w:numPr>
+          <w:ilvl w:val="0"/>
+          <w:numId w:val="1"/>
+        </w:numPr>
+        <w:ind w:firstLineChars="0"/>
+        <w:rPr>
+          <w:rFonts w:ascii="Times New Roman" w:hAnsi="Times New Roman" w:cs="Times New Roman"/>
+        </w:rPr>
+      </w:pPr>
+      <w:r>
+        <w:rPr>
+          <w:rFonts w:ascii="Times New Roman" w:hAnsi="Times New Roman" w:cs="Times New Roman"/>
+        </w:rPr>
+        <w:t>A</w:t>
+      </w:r>
+      <w:r>
+        <w:rPr>
+          <w:rFonts w:ascii="Times New Roman" w:hAnsi="Times New Roman" w:cs="Times New Roman"/>
+        </w:rPr>
+        <w:t>ttended SIGGRAPH Asia in Shenzhen, China</w:t>
+      </w:r>
+      <w:r>
+        <w:rPr>
+          <w:rFonts w:ascii="Times New Roman" w:hAnsi="Times New Roman" w:cs="Times New Roman"/>
+        </w:rPr>
+        <w:tab/>
+      </w:r>
+      <w:r>
+        <w:rPr>
+          <w:rFonts w:ascii="Times New Roman" w:hAnsi="Times New Roman" w:cs="Times New Roman"/>
+        </w:rPr>
+        <w:tab/>
+      </w:r>
+      <w:r>
+        <w:rPr>
+          <w:rFonts w:ascii="Times New Roman" w:hAnsi="Times New Roman" w:cs="Times New Roman"/>
+        </w:rPr>
+        <w:tab/>
+      </w:r>
+      <w:r>
+        <w:rPr>
+          <w:rFonts w:ascii="Times New Roman" w:hAnsi="Times New Roman" w:cs="Times New Roman"/>
+        </w:rPr>
+        <w:tab/>
+      </w:r>
+      <w:r>
+        <w:rPr>
+          <w:rFonts w:ascii="Times New Roman" w:hAnsi="Times New Roman" w:cs="Times New Roman"/>
+        </w:rPr>
+        <w:tab/>
+      </w:r>
+      <w:r>
+        <w:rPr>
+          <w:rFonts w:ascii="Times New Roman" w:hAnsi="Times New Roman" w:cs="Times New Roman"/>
+        </w:rPr>
+        <w:tab/>
+      </w:r>
+      <w:r>
+        <w:rPr>
+          <w:rFonts w:ascii="Times New Roman" w:hAnsi="Times New Roman" w:cs="Times New Roman"/>
+        </w:rPr>
+        <w:tab/>
+      </w:r>
+      <w:r>
+        <w:rPr>
+          <w:rFonts w:ascii="Times New Roman" w:hAnsi="Times New Roman" w:cs="Times New Roman"/>
+        </w:rPr>
+        <w:tab/>
+        <w:t xml:space="preserve">   </w:t>
+      </w:r>
+      <w:r>
+        <w:rPr>
+          <w:rFonts w:ascii="Times New Roman" w:hAnsi="Times New Roman" w:cs="Times New Roman"/>
+        </w:rPr>
+        <w:tab/>
+        <w:t xml:space="preserve">   Dec. 2014</w:t>
+      </w:r>
+    </w:p>
+    <w:p>
+      <w:pPr>
+        <w:pStyle w:val="a4"/>
+        <w:numPr>
+          <w:ilvl w:val="0"/>
+          <w:numId w:val="1"/>
+        </w:numPr>
+        <w:ind w:firstLineChars="0"/>
+        <w:rPr>
+          <w:rFonts w:ascii="Times New Roman" w:hAnsi="Times New Roman" w:cs="Times New Roman"/>
+        </w:rPr>
+      </w:pPr>
+      <w:r>
+        <w:rPr>
+          <w:rFonts w:ascii="Times New Roman" w:hAnsi="Times New Roman" w:cs="Times New Roman"/>
+        </w:rPr>
+        <w:t>Attended PG and mad</w:t>
+      </w:r>
+      <w:r>
+        <w:rPr>
+          <w:rFonts w:ascii="Times New Roman" w:hAnsi="Times New Roman" w:cs="Times New Roman"/>
+        </w:rPr>
+        <w:t>e an oral presentation in Beijing, China</w:t>
+      </w:r>
+      <w:r>
+        <w:rPr>
+          <w:rFonts w:ascii="Times New Roman" w:hAnsi="Times New Roman" w:cs="Times New Roman"/>
+        </w:rPr>
+        <w:tab/>
+      </w:r>
+      <w:r>
+        <w:rPr>
+          <w:rFonts w:ascii="Times New Roman" w:hAnsi="Times New Roman" w:cs="Times New Roman"/>
+        </w:rPr>
+        <w:tab/>
+      </w:r>
+      <w:r>
+        <w:rPr>
+          <w:rFonts w:ascii="Times New Roman" w:hAnsi="Times New Roman" w:cs="Times New Roman"/>
+        </w:rPr>
+        <w:tab/>
+      </w:r>
+      <w:r>
+        <w:rPr>
+          <w:rFonts w:ascii="Times New Roman" w:hAnsi="Times New Roman" w:cs="Times New Roman"/>
+        </w:rPr>
+        <w:tab/>
+      </w:r>
+      <w:r>
+        <w:rPr>
+          <w:rFonts w:ascii="Times New Roman" w:hAnsi="Times New Roman" w:cs="Times New Roman"/>
+        </w:rPr>
+        <w:tab/>
+      </w:r>
+      <w:r>
+        <w:rPr>
+          <w:rFonts w:ascii="Times New Roman" w:hAnsi="Times New Roman" w:cs="Times New Roman"/>
+        </w:rPr>
+        <w:tab/>
+        <w:t xml:space="preserve">   </w:t>
+      </w:r>
+      <w:r>
+        <w:rPr>
+          <w:rFonts w:ascii="Times New Roman" w:hAnsi="Times New Roman" w:cs="Times New Roman"/>
+        </w:rPr>
+        <w:t>Oct. 2015</w:t>
+      </w:r>
+    </w:p>
+    <w:p>
+      <w:pPr>
+        <w:pStyle w:val="a4"/>
+        <w:numPr>
+          <w:ilvl w:val="0"/>
+          <w:numId w:val="1"/>
+        </w:numPr>
+        <w:ind w:firstLineChars="0"/>
+        <w:rPr>
+          <w:rFonts w:ascii="Times New Roman" w:hAnsi="Times New Roman" w:cs="Times New Roman"/>
+        </w:rPr>
+      </w:pPr>
+      <w:r>
+        <w:rPr>
+          <w:rFonts w:ascii="Times New Roman" w:hAnsi="Times New Roman" w:cs="Times New Roman"/>
+        </w:rPr>
+        <w:t>Attended VRST and mad</w:t>
+      </w:r>
+      <w:r>
+        <w:rPr>
+          <w:rFonts w:ascii="Times New Roman" w:hAnsi="Times New Roman" w:cs="Times New Roman"/>
+        </w:rPr>
+        <w:t>e an oral presentation in Beijing, China</w:t>
+      </w:r>
+      <w:r>
+        <w:rPr>
+          <w:rFonts w:ascii="Times New Roman" w:hAnsi="Times New Roman" w:cs="Times New Roman"/>
+        </w:rPr>
+        <w:tab/>
+      </w:r>
+      <w:r>
+        <w:rPr>
+          <w:rFonts w:ascii="Times New Roman" w:hAnsi="Times New Roman" w:cs="Times New Roman"/>
+        </w:rPr>
+        <w:tab/>
+      </w:r>
+      <w:r>
+        <w:rPr>
+          <w:rFonts w:ascii="Times New Roman" w:hAnsi="Times New Roman" w:cs="Times New Roman"/>
+        </w:rPr>
+        <w:tab/>
+      </w:r>
+      <w:r>
+        <w:rPr>
+          <w:rFonts w:ascii="Times New Roman" w:hAnsi="Times New Roman" w:cs="Times New Roman"/>
+        </w:rPr>
+        <w:tab/>
+      </w:r>
+      <w:r>
+        <w:rPr>
+          <w:rFonts w:ascii="Times New Roman" w:hAnsi="Times New Roman" w:cs="Times New Roman"/>
+        </w:rPr>
+        <w:tab/>
+        <w:t xml:space="preserve">   </w:t>
+      </w:r>
+      <w:r>
+        <w:rPr>
+          <w:rFonts w:ascii="Times New Roman" w:hAnsi="Times New Roman" w:cs="Times New Roman"/>
+        </w:rPr>
+        <w:t xml:space="preserve">    Nov. 2015</w:t>
+      </w:r>
+    </w:p>
+    <w:p>
+      <w:pPr>
+        <w:pStyle w:val="a4"/>
+        <w:numPr>
+          <w:ilvl w:val="0"/>
+          <w:numId w:val="1"/>
+        </w:numPr>
+        <w:ind w:firstLineChars="0"/>
+        <w:rPr>
+          <w:rFonts w:ascii="Times New Roman" w:hAnsi="Times New Roman" w:cs="Times New Roman"/>
+        </w:rPr>
+      </w:pPr>
+      <w:r>
+        <w:rPr>
+          <w:rFonts w:ascii="Times New Roman" w:hAnsi="Times New Roman" w:cs="Times New Roman"/>
+        </w:rPr>
+        <w:t>Attended GMP and made an</w:t>
+      </w:r>
+      <w:r>
+        <w:rPr>
+          <w:rFonts w:ascii="Times New Roman" w:hAnsi="Times New Roman" w:cs="Times New Roman"/>
+        </w:rPr>
+        <w:t xml:space="preserve"> oral presentation (CAGD paper) in</w:t>
+      </w:r>
+      <w:r>
+        <w:rPr>
+          <w:rFonts w:ascii="Times New Roman" w:hAnsi="Times New Roman" w:cs="Times New Roman"/>
+        </w:rPr>
+        <w:t xml:space="preserve"> San Antonio, </w:t>
+      </w:r>
+      <w:r>
+        <w:rPr>
+          <w:rFonts w:ascii="Times New Roman" w:hAnsi="Times New Roman" w:cs="Times New Roman"/>
+        </w:rPr>
+        <w:t>USA</w:t>
+      </w:r>
+      <w:r>
+        <w:rPr>
+          <w:rFonts w:ascii="Times New Roman" w:hAnsi="Times New Roman" w:cs="Times New Roman"/>
+        </w:rPr>
+        <w:tab/>
+        <w:t xml:space="preserve">   </w:t>
+      </w:r>
+      <w:r>
+        <w:rPr>
+          <w:rFonts w:ascii="Times New Roman" w:hAnsi="Times New Roman" w:cs="Times New Roman"/>
+        </w:rPr>
+        <w:t xml:space="preserve">    Apr. 2016</w:t>
       </w:r>
     </w:p>
     <w:p>
@@ -1142,31 +2007,25 @@
         <w:rPr>
           <w:rFonts w:ascii="Times New Roman" w:hAnsi="Times New Roman" w:cs="Times New Roman"/>
         </w:rPr>
-        <w:t xml:space="preserve">Experienced </w:t>
-      </w:r>
-      <w:r>
-        <w:rPr>
-          <w:rFonts w:ascii="Times New Roman" w:hAnsi="Times New Roman" w:cs="Times New Roman"/>
-        </w:rPr>
-        <w:t>in</w:t>
-      </w:r>
-      <w:r>
-        <w:rPr>
-          <w:rFonts w:ascii="Times New Roman" w:hAnsi="Times New Roman" w:cs="Times New Roman"/>
-        </w:rPr>
-        <w:t xml:space="preserve"> implementing algorithms based on research</w:t>
-      </w:r>
-      <w:r>
-        <w:rPr>
-          <w:rFonts w:ascii="Times New Roman" w:hAnsi="Times New Roman" w:cs="Times New Roman"/>
-        </w:rPr>
-        <w:t xml:space="preserve"> papers</w:t>
-      </w:r>
-      <w:r>
-        <w:rPr>
-          <w:rFonts w:ascii="Times New Roman" w:hAnsi="Times New Roman" w:cs="Times New Roman"/>
-        </w:rPr>
-        <w:t xml:space="preserve"> and academic writing</w:t>
+        <w:t>Attended SIGGRAPH Asia and made an oral pres</w:t>
+      </w:r>
+      <w:r>
+        <w:rPr>
+          <w:rFonts w:ascii="Times New Roman" w:hAnsi="Times New Roman" w:cs="Times New Roman"/>
+        </w:rPr>
+        <w:t>entation (PCI simulator) in Macau, China</w:t>
+      </w:r>
+      <w:r>
+        <w:rPr>
+          <w:rFonts w:ascii="Times New Roman" w:hAnsi="Times New Roman" w:cs="Times New Roman"/>
+        </w:rPr>
+        <w:t xml:space="preserve">  </w:t>
+      </w:r>
+      <w:r>
+        <w:rPr>
+          <w:rFonts w:ascii="Times New Roman" w:hAnsi="Times New Roman" w:cs="Times New Roman"/>
+        </w:rPr>
+        <w:t>Dec. 2016</w:t>
       </w:r>
     </w:p>
     <w:p>
@@ -1184,966 +2043,7 @@
           <w:b/>
           <w:sz w:val="24"/>
         </w:rPr>
-        <w:t>AWARDS &amp; HONORS</w:t>
-      </w:r>
-    </w:p>
-    <w:p>
-      <w:pPr>
-        <w:pStyle w:val="a4"/>
-        <w:numPr>
-          <w:ilvl w:val="0"/>
-          <w:numId w:val="1"/>
-        </w:numPr>
-        <w:ind w:firstLineChars="0"/>
-        <w:rPr>
-          <w:rFonts w:ascii="Times New Roman" w:hAnsi="Times New Roman" w:cs="Times New Roman"/>
-        </w:rPr>
-      </w:pPr>
-      <w:r>
-        <w:rPr>
-          <w:rFonts w:ascii="Times New Roman" w:hAnsi="Times New Roman" w:cs="Times New Roman"/>
-        </w:rPr>
-        <w:t>Excellent New Student Award</w:t>
-      </w:r>
-      <w:r>
-        <w:rPr>
-          <w:rFonts w:ascii="Times New Roman" w:hAnsi="Times New Roman" w:cs="Times New Roman"/>
-        </w:rPr>
-        <w:t xml:space="preserve"> (</w:t>
-      </w:r>
-      <w:r>
-        <w:rPr>
-          <w:rFonts w:ascii="Times New Roman" w:hAnsi="Times New Roman" w:cs="Times New Roman"/>
-        </w:rPr>
-        <w:t>T</w:t>
-      </w:r>
-      <w:r>
-        <w:rPr>
-          <w:rFonts w:ascii="Times New Roman" w:hAnsi="Times New Roman" w:cs="Times New Roman"/>
-        </w:rPr>
-        <w:t>op 400</w:t>
-      </w:r>
-      <w:r>
-        <w:rPr>
-          <w:rFonts w:ascii="Times New Roman" w:hAnsi="Times New Roman" w:cs="Times New Roman"/>
-        </w:rPr>
-        <w:t xml:space="preserve"> in NCEE</w:t>
-      </w:r>
-      <w:r>
-        <w:rPr>
-          <w:rFonts w:ascii="Times New Roman" w:hAnsi="Times New Roman" w:cs="Times New Roman"/>
-        </w:rPr>
-        <w:t xml:space="preserve"> in Sichuan)</w:t>
-      </w:r>
-      <w:r>
-        <w:rPr>
-          <w:rFonts w:ascii="Times New Roman" w:hAnsi="Times New Roman" w:cs="Times New Roman"/>
-        </w:rPr>
-        <w:tab/>
-      </w:r>
-      <w:r>
-        <w:rPr>
-          <w:rFonts w:ascii="Times New Roman" w:hAnsi="Times New Roman" w:cs="Times New Roman"/>
-        </w:rPr>
-        <w:tab/>
-      </w:r>
-      <w:r>
-        <w:rPr>
-          <w:rFonts w:ascii="Times New Roman" w:hAnsi="Times New Roman" w:cs="Times New Roman"/>
-        </w:rPr>
-        <w:tab/>
-      </w:r>
-      <w:r>
-        <w:rPr>
-          <w:rFonts w:ascii="Times New Roman" w:hAnsi="Times New Roman" w:cs="Times New Roman"/>
-        </w:rPr>
-        <w:tab/>
-      </w:r>
-      <w:r>
-        <w:rPr>
-          <w:rFonts w:ascii="Times New Roman" w:hAnsi="Times New Roman" w:cs="Times New Roman"/>
-        </w:rPr>
-        <w:tab/>
-        <w:t xml:space="preserve">   Sept. </w:t>
-      </w:r>
-      <w:r>
-        <w:rPr>
-          <w:rFonts w:ascii="Times New Roman" w:hAnsi="Times New Roman" w:cs="Times New Roman"/>
-        </w:rPr>
-        <w:t>2008</w:t>
-      </w:r>
-    </w:p>
-    <w:p>
-      <w:pPr>
-        <w:pStyle w:val="a4"/>
-        <w:numPr>
-          <w:ilvl w:val="0"/>
-          <w:numId w:val="1"/>
-        </w:numPr>
-        <w:ind w:firstLineChars="0"/>
-        <w:rPr>
-          <w:rFonts w:ascii="Times New Roman" w:hAnsi="Times New Roman" w:cs="Times New Roman"/>
-        </w:rPr>
-      </w:pPr>
-      <w:r>
-        <w:rPr>
-          <w:rFonts w:ascii="Times New Roman" w:hAnsi="Times New Roman" w:cs="Times New Roman"/>
-        </w:rPr>
-        <w:t>Outstanding Graduate Award</w:t>
-      </w:r>
-      <w:r>
-        <w:rPr>
-          <w:rFonts w:ascii="Times New Roman" w:hAnsi="Times New Roman" w:cs="Times New Roman"/>
-        </w:rPr>
-        <w:tab/>
-        <w:t xml:space="preserve">(Outstanding </w:t>
-      </w:r>
-      <w:r>
-        <w:rPr>
-          <w:rFonts w:ascii="Times New Roman" w:hAnsi="Times New Roman" w:cs="Times New Roman"/>
-        </w:rPr>
-        <w:t>at</w:t>
-      </w:r>
-      <w:r>
-        <w:rPr>
-          <w:rFonts w:ascii="Times New Roman" w:hAnsi="Times New Roman" w:cs="Times New Roman"/>
-        </w:rPr>
-        <w:t xml:space="preserve"> Beihang)</w:t>
-      </w:r>
-      <w:r>
-        <w:rPr>
-          <w:rFonts w:ascii="Times New Roman" w:hAnsi="Times New Roman" w:cs="Times New Roman"/>
-        </w:rPr>
-        <w:tab/>
-      </w:r>
-      <w:r>
-        <w:rPr>
-          <w:rFonts w:ascii="Times New Roman" w:hAnsi="Times New Roman" w:cs="Times New Roman"/>
-        </w:rPr>
-        <w:tab/>
-      </w:r>
-      <w:r>
-        <w:rPr>
-          <w:rFonts w:ascii="Times New Roman" w:hAnsi="Times New Roman" w:cs="Times New Roman"/>
-        </w:rPr>
-        <w:tab/>
-      </w:r>
-      <w:r>
-        <w:rPr>
-          <w:rFonts w:ascii="Times New Roman" w:hAnsi="Times New Roman" w:cs="Times New Roman"/>
-        </w:rPr>
-        <w:tab/>
-      </w:r>
-      <w:r>
-        <w:rPr>
-          <w:rFonts w:ascii="Times New Roman" w:hAnsi="Times New Roman" w:cs="Times New Roman"/>
-        </w:rPr>
-        <w:tab/>
-        <w:t xml:space="preserve">  </w:t>
-      </w:r>
-      <w:r>
-        <w:rPr>
-          <w:rFonts w:ascii="Times New Roman" w:hAnsi="Times New Roman" w:cs="Times New Roman"/>
-        </w:rPr>
-        <w:t xml:space="preserve">    </w:t>
-      </w:r>
-      <w:r>
-        <w:rPr>
-          <w:rFonts w:ascii="Times New Roman" w:hAnsi="Times New Roman" w:cs="Times New Roman"/>
-        </w:rPr>
-        <w:t xml:space="preserve"> Jun.</w:t>
-      </w:r>
-      <w:r>
-        <w:rPr>
-          <w:rFonts w:ascii="Times New Roman" w:hAnsi="Times New Roman" w:cs="Times New Roman"/>
-        </w:rPr>
-        <w:t xml:space="preserve"> 2012</w:t>
-      </w:r>
-    </w:p>
-    <w:p>
-      <w:pPr>
-        <w:pStyle w:val="a4"/>
-        <w:numPr>
-          <w:ilvl w:val="0"/>
-          <w:numId w:val="1"/>
-        </w:numPr>
-        <w:ind w:firstLineChars="0"/>
-        <w:rPr>
-          <w:rFonts w:ascii="Times New Roman" w:hAnsi="Times New Roman" w:cs="Times New Roman"/>
-        </w:rPr>
-      </w:pPr>
-      <w:r>
-        <w:rPr>
-          <w:rFonts w:ascii="Times New Roman" w:hAnsi="Times New Roman" w:cs="Times New Roman"/>
-        </w:rPr>
-        <w:t xml:space="preserve">National </w:t>
-      </w:r>
-      <w:r>
-        <w:rPr>
-          <w:rFonts w:ascii="Times New Roman" w:hAnsi="Times New Roman" w:cs="Times New Roman"/>
-        </w:rPr>
-        <w:t>G</w:t>
-      </w:r>
-      <w:r>
-        <w:rPr>
-          <w:rFonts w:ascii="Times New Roman" w:hAnsi="Times New Roman" w:cs="Times New Roman" w:hint="eastAsia"/>
-        </w:rPr>
-        <w:t>raduate</w:t>
-      </w:r>
-      <w:r>
-        <w:rPr>
-          <w:rFonts w:ascii="Times New Roman" w:hAnsi="Times New Roman" w:cs="Times New Roman"/>
-        </w:rPr>
-        <w:t xml:space="preserve"> </w:t>
-      </w:r>
-      <w:r>
-        <w:rPr>
-          <w:rFonts w:ascii="Times New Roman" w:hAnsi="Times New Roman" w:cs="Times New Roman"/>
-        </w:rPr>
-        <w:t>Sch</w:t>
-      </w:r>
-      <w:r>
-        <w:rPr>
-          <w:rFonts w:ascii="Times New Roman" w:hAnsi="Times New Roman" w:cs="Times New Roman"/>
-        </w:rPr>
-        <w:t>olarship</w:t>
-      </w:r>
-      <w:r>
-        <w:rPr>
-          <w:rFonts w:ascii="Times New Roman" w:hAnsi="Times New Roman" w:cs="Times New Roman"/>
-        </w:rPr>
-        <w:t xml:space="preserve"> (3</w:t>
-      </w:r>
-      <w:r>
-        <w:rPr>
-          <w:rFonts w:ascii="Times New Roman" w:hAnsi="Times New Roman" w:cs="Times New Roman"/>
-          <w:vertAlign w:val="superscript"/>
-        </w:rPr>
-        <w:t>rd</w:t>
-      </w:r>
-      <w:r>
-        <w:rPr>
-          <w:rFonts w:ascii="Times New Roman" w:hAnsi="Times New Roman" w:cs="Times New Roman"/>
-        </w:rPr>
-        <w:t xml:space="preserve"> place of doctoral students in SCSE at Beihang)</w:t>
-      </w:r>
-      <w:r>
-        <w:rPr>
-          <w:rFonts w:ascii="Times New Roman" w:hAnsi="Times New Roman" w:cs="Times New Roman"/>
-        </w:rPr>
-        <w:t xml:space="preserve">    </w:t>
-      </w:r>
-      <w:r>
-        <w:rPr>
-          <w:rFonts w:ascii="Times New Roman" w:hAnsi="Times New Roman" w:cs="Times New Roman"/>
-        </w:rPr>
-        <w:t xml:space="preserve"> </w:t>
-      </w:r>
-      <w:r>
-        <w:rPr>
-          <w:rFonts w:ascii="Times New Roman" w:hAnsi="Times New Roman" w:cs="Times New Roman"/>
-        </w:rPr>
-        <w:t xml:space="preserve">Oct. </w:t>
-      </w:r>
-      <w:r>
-        <w:rPr>
-          <w:rFonts w:ascii="Times New Roman" w:hAnsi="Times New Roman" w:cs="Times New Roman"/>
-        </w:rPr>
-        <w:t>2016</w:t>
-      </w:r>
-    </w:p>
-    <w:p>
-      <w:pPr>
-        <w:pStyle w:val="a4"/>
-        <w:numPr>
-          <w:ilvl w:val="0"/>
-          <w:numId w:val="1"/>
-        </w:numPr>
-        <w:spacing w:afterLines="100" w:after="312"/>
-        <w:ind w:firstLineChars="0"/>
-        <w:rPr>
-          <w:rFonts w:ascii="Times New Roman" w:hAnsi="Times New Roman" w:cs="Times New Roman"/>
-        </w:rPr>
-      </w:pPr>
-      <w:r>
-        <w:rPr>
-          <w:rFonts w:ascii="Times New Roman" w:hAnsi="Times New Roman" w:cs="Times New Roman"/>
-        </w:rPr>
-        <w:t>Excellent Foundation of BUAA for PhD students</w:t>
-      </w:r>
-      <w:r>
-        <w:rPr>
-          <w:rFonts w:ascii="Times New Roman" w:hAnsi="Times New Roman" w:cs="Times New Roman"/>
-        </w:rPr>
-        <w:t xml:space="preserve"> (Only 3 in CS)</w:t>
-      </w:r>
-      <w:r>
-        <w:rPr>
-          <w:rFonts w:ascii="Times New Roman" w:hAnsi="Times New Roman" w:cs="Times New Roman"/>
-        </w:rPr>
-        <w:tab/>
-      </w:r>
-      <w:r>
-        <w:rPr>
-          <w:rFonts w:ascii="Times New Roman" w:hAnsi="Times New Roman" w:cs="Times New Roman"/>
-        </w:rPr>
-        <w:tab/>
-      </w:r>
-      <w:r>
-        <w:rPr>
-          <w:rFonts w:ascii="Times New Roman" w:hAnsi="Times New Roman" w:cs="Times New Roman"/>
-        </w:rPr>
-        <w:tab/>
-      </w:r>
-      <w:r>
-        <w:rPr>
-          <w:rFonts w:ascii="Times New Roman" w:hAnsi="Times New Roman" w:cs="Times New Roman"/>
-        </w:rPr>
-        <w:tab/>
-      </w:r>
-      <w:r>
-        <w:rPr>
-          <w:rFonts w:ascii="Times New Roman" w:hAnsi="Times New Roman" w:cs="Times New Roman"/>
-        </w:rPr>
-        <w:tab/>
-        <w:t xml:space="preserve">   May </w:t>
-      </w:r>
-      <w:r>
-        <w:rPr>
-          <w:rFonts w:ascii="Times New Roman" w:hAnsi="Times New Roman" w:cs="Times New Roman"/>
-        </w:rPr>
-        <w:t>2017</w:t>
-      </w:r>
-    </w:p>
-    <w:p>
-      <w:pPr>
-        <w:spacing w:beforeLines="50" w:before="156" w:afterLines="50" w:after="156"/>
-        <w:rPr>
-          <w:rFonts w:ascii="Times New Roman" w:hAnsi="Times New Roman" w:cs="Times New Roman"/>
-          <w:b/>
-          <w:sz w:val="24"/>
-        </w:rPr>
-      </w:pPr>
-      <w:r>
-        <w:rPr>
-          <w:rFonts w:ascii="Times New Roman" w:hAnsi="Times New Roman" w:cs="Times New Roman" w:hint="eastAsia"/>
-          <w:b/>
-          <w:sz w:val="24"/>
-        </w:rPr>
-        <w:t>PROGRAM EXPERIENCE</w:t>
-      </w:r>
-    </w:p>
-    <w:p>
-      <w:pPr>
-        <w:pStyle w:val="a4"/>
-        <w:numPr>
-          <w:ilvl w:val="0"/>
-          <w:numId w:val="1"/>
-        </w:numPr>
-        <w:ind w:firstLineChars="0"/>
-        <w:rPr>
-          <w:rFonts w:ascii="Times New Roman" w:hAnsi="Times New Roman" w:cs="Times New Roman"/>
-        </w:rPr>
-      </w:pPr>
-      <w:r>
-        <w:rPr>
-          <w:rFonts w:ascii="Times New Roman" w:hAnsi="Times New Roman" w:cs="Times New Roman"/>
-        </w:rPr>
-        <w:t>Visual Model and Environment Construction and Its Dynamic Simulation</w:t>
-      </w:r>
-      <w:r>
-        <w:rPr>
-          <w:rFonts w:ascii="Times New Roman" w:hAnsi="Times New Roman" w:cs="Times New Roman"/>
-        </w:rPr>
-        <w:t xml:space="preserve"> </w:t>
-      </w:r>
-      <w:r>
-        <w:rPr>
-          <w:rFonts w:ascii="Times New Roman" w:hAnsi="Times New Roman" w:cs="Times New Roman"/>
-        </w:rPr>
-        <w:tab/>
-      </w:r>
-      <w:r>
-        <w:rPr>
-          <w:rFonts w:ascii="Times New Roman" w:hAnsi="Times New Roman" w:cs="Times New Roman"/>
-        </w:rPr>
-        <w:tab/>
-      </w:r>
-      <w:r>
-        <w:rPr>
-          <w:rFonts w:ascii="Times New Roman" w:hAnsi="Times New Roman" w:cs="Times New Roman"/>
-        </w:rPr>
-        <w:tab/>
-        <w:t xml:space="preserve">   </w:t>
-      </w:r>
-      <w:r>
-        <w:rPr>
-          <w:rFonts w:ascii="Times New Roman" w:hAnsi="Times New Roman" w:cs="Times New Roman"/>
-        </w:rPr>
-        <w:t>Jan. 201</w:t>
-      </w:r>
-      <w:r>
-        <w:rPr>
-          <w:rFonts w:ascii="Times New Roman" w:hAnsi="Times New Roman" w:cs="Times New Roman"/>
-        </w:rPr>
-        <w:t xml:space="preserve">6 </w:t>
-      </w:r>
-      <w:r>
-        <w:rPr>
-          <w:rFonts w:ascii="Times New Roman" w:hAnsi="Times New Roman" w:cs="Times New Roman"/>
-        </w:rPr>
-        <w:t>–</w:t>
-      </w:r>
-      <w:r>
-        <w:rPr>
-          <w:rFonts w:ascii="Times New Roman" w:hAnsi="Times New Roman" w:cs="Times New Roman"/>
-        </w:rPr>
-        <w:t xml:space="preserve"> </w:t>
-      </w:r>
-      <w:r>
-        <w:rPr>
-          <w:rFonts w:ascii="Times New Roman" w:hAnsi="Times New Roman" w:cs="Times New Roman"/>
-        </w:rPr>
-        <w:t>now</w:t>
-      </w:r>
-    </w:p>
-    <w:p>
-      <w:pPr>
-        <w:pStyle w:val="a4"/>
-        <w:ind w:left="840" w:firstLineChars="0" w:firstLine="0"/>
-        <w:rPr>
-          <w:rFonts w:ascii="Times New Roman" w:hAnsi="Times New Roman" w:cs="Times New Roman" w:hint="eastAsia"/>
-        </w:rPr>
-      </w:pPr>
-      <w:r>
-        <w:rPr>
-          <w:rFonts w:ascii="Times New Roman" w:hAnsi="Times New Roman" w:cs="Times New Roman" w:hint="eastAsia"/>
-        </w:rPr>
-        <w:t>国家自然科学基金委重大项目，“可交互人体器官数字模型及虚拟手术研究”</w:t>
-      </w:r>
-    </w:p>
-    <w:p>
-      <w:pPr>
-        <w:ind w:left="420" w:firstLine="420"/>
-        <w:rPr>
-          <w:rFonts w:ascii="Times New Roman" w:hAnsi="Times New Roman" w:cs="Times New Roman"/>
-        </w:rPr>
-      </w:pPr>
-      <w:r>
-        <w:rPr>
-          <w:rFonts w:ascii="Times New Roman" w:hAnsi="Times New Roman" w:cs="Times New Roman"/>
-        </w:rPr>
-        <w:t>PI: Prof. Hong Qin</w:t>
-      </w:r>
-    </w:p>
-    <w:p>
-      <w:pPr>
-        <w:ind w:left="420" w:firstLine="420"/>
-        <w:rPr>
-          <w:rFonts w:ascii="Times New Roman" w:hAnsi="Times New Roman" w:cs="Times New Roman"/>
-        </w:rPr>
-      </w:pPr>
-      <w:r>
-        <w:rPr>
-          <w:rFonts w:ascii="Times New Roman" w:hAnsi="Times New Roman" w:cs="Times New Roman"/>
-        </w:rPr>
-        <w:t>3D model analysis and processing</w:t>
-      </w:r>
-    </w:p>
-    <w:p>
-      <w:pPr>
-        <w:pStyle w:val="a4"/>
-        <w:ind w:left="840" w:firstLineChars="0" w:firstLine="0"/>
-        <w:rPr>
-          <w:rFonts w:ascii="Times New Roman" w:hAnsi="Times New Roman" w:cs="Times New Roman"/>
-        </w:rPr>
-      </w:pPr>
-      <w:r>
-        <w:rPr>
-          <w:rFonts w:ascii="Times New Roman" w:hAnsi="Times New Roman" w:cs="Times New Roman"/>
-        </w:rPr>
-        <w:t>Support other multi-source data applications related 3D models</w:t>
-      </w:r>
-    </w:p>
-    <w:p>
-      <w:pPr>
-        <w:pStyle w:val="a4"/>
-        <w:numPr>
-          <w:ilvl w:val="0"/>
-          <w:numId w:val="1"/>
-        </w:numPr>
-        <w:spacing w:beforeLines="50" w:before="156"/>
-        <w:ind w:firstLineChars="0"/>
-        <w:rPr>
-          <w:rFonts w:ascii="Times New Roman" w:hAnsi="Times New Roman" w:cs="Times New Roman"/>
-        </w:rPr>
-      </w:pPr>
-      <w:r>
-        <w:rPr>
-          <w:rFonts w:ascii="Times New Roman" w:hAnsi="Times New Roman" w:cs="Times New Roman"/>
-        </w:rPr>
-        <w:t>Data Modeling and Interactive Virtual Surgery of Digital Human Organs</w:t>
-      </w:r>
-      <w:r>
-        <w:rPr>
-          <w:rFonts w:ascii="Times New Roman" w:hAnsi="Times New Roman" w:cs="Times New Roman"/>
-        </w:rPr>
-        <w:tab/>
-      </w:r>
-      <w:r>
-        <w:rPr>
-          <w:rFonts w:ascii="Times New Roman" w:hAnsi="Times New Roman" w:cs="Times New Roman"/>
-        </w:rPr>
-        <w:tab/>
-      </w:r>
-      <w:r>
-        <w:rPr>
-          <w:rFonts w:ascii="Times New Roman" w:hAnsi="Times New Roman" w:cs="Times New Roman"/>
-        </w:rPr>
-        <w:tab/>
-        <w:t xml:space="preserve">   Jan. 201</w:t>
-      </w:r>
-      <w:r>
-        <w:rPr>
-          <w:rFonts w:ascii="Times New Roman" w:hAnsi="Times New Roman" w:cs="Times New Roman"/>
-        </w:rPr>
-        <w:t>2</w:t>
-      </w:r>
-      <w:r>
-        <w:rPr>
-          <w:rFonts w:ascii="Times New Roman" w:hAnsi="Times New Roman" w:cs="Times New Roman"/>
-        </w:rPr>
-        <w:t xml:space="preserve"> -</w:t>
-      </w:r>
-      <w:r>
-        <w:rPr>
-          <w:rFonts w:ascii="Times New Roman" w:hAnsi="Times New Roman" w:cs="Times New Roman"/>
-        </w:rPr>
-        <w:t xml:space="preserve"> </w:t>
-      </w:r>
-      <w:r>
-        <w:rPr>
-          <w:rFonts w:ascii="Times New Roman" w:hAnsi="Times New Roman" w:cs="Times New Roman"/>
-        </w:rPr>
-        <w:t>Dec</w:t>
-      </w:r>
-      <w:r>
-        <w:rPr>
-          <w:rFonts w:ascii="Times New Roman" w:hAnsi="Times New Roman" w:cs="Times New Roman"/>
-        </w:rPr>
-        <w:t>. 201</w:t>
-      </w:r>
-      <w:r>
-        <w:rPr>
-          <w:rFonts w:ascii="Times New Roman" w:hAnsi="Times New Roman" w:cs="Times New Roman"/>
-        </w:rPr>
-        <w:t>6</w:t>
-      </w:r>
-    </w:p>
-    <w:p>
-      <w:pPr>
-        <w:pStyle w:val="a4"/>
-        <w:ind w:left="840" w:firstLineChars="0" w:firstLine="0"/>
-        <w:rPr>
-          <w:rFonts w:ascii="Times New Roman" w:hAnsi="Times New Roman" w:cs="Times New Roman"/>
-        </w:rPr>
-      </w:pPr>
-      <w:r>
-        <w:rPr>
-          <w:rFonts w:ascii="Times New Roman" w:hAnsi="Times New Roman" w:cs="Times New Roman" w:hint="eastAsia"/>
-        </w:rPr>
-        <w:t>国家自然科学基金委重点领域项目，“基于多源数据的可视模型与环境构建及其动态仿真”</w:t>
-      </w:r>
-    </w:p>
-    <w:p>
-      <w:pPr>
-        <w:pStyle w:val="a4"/>
-        <w:ind w:left="840" w:firstLineChars="0" w:firstLine="0"/>
-        <w:rPr>
-          <w:rFonts w:ascii="Times New Roman" w:hAnsi="Times New Roman" w:cs="Times New Roman"/>
-        </w:rPr>
-      </w:pPr>
-      <w:r>
-        <w:rPr>
-          <w:rFonts w:ascii="Times New Roman" w:hAnsi="Times New Roman" w:cs="Times New Roman"/>
-        </w:rPr>
-        <w:t xml:space="preserve">PI: Prof. Qinping Zhao </w:t>
-      </w:r>
-      <w:r>
-        <w:rPr>
-          <w:rFonts w:ascii="Times New Roman" w:hAnsi="Times New Roman" w:cs="Times New Roman"/>
-        </w:rPr>
-        <w:t>and</w:t>
-      </w:r>
-      <w:r>
-        <w:rPr>
-          <w:rFonts w:ascii="Times New Roman" w:hAnsi="Times New Roman" w:cs="Times New Roman"/>
-        </w:rPr>
-        <w:t xml:space="preserve"> Prof. Aimin Hao </w:t>
-      </w:r>
-    </w:p>
-    <w:p>
-      <w:pPr>
-        <w:ind w:left="420" w:firstLine="420"/>
-        <w:rPr>
-          <w:rFonts w:ascii="Times New Roman" w:hAnsi="Times New Roman" w:cs="Times New Roman"/>
-        </w:rPr>
-      </w:pPr>
-      <w:r>
-        <w:rPr>
-          <w:rFonts w:ascii="Times New Roman" w:hAnsi="Times New Roman" w:cs="Times New Roman"/>
-        </w:rPr>
-        <w:t>Developing virtual surgery prototype system and other related techniques</w:t>
-      </w:r>
-    </w:p>
-    <w:p>
-      <w:pPr>
-        <w:pStyle w:val="a4"/>
-        <w:ind w:left="840" w:firstLineChars="0" w:firstLine="0"/>
-        <w:rPr>
-          <w:rFonts w:ascii="Times New Roman" w:hAnsi="Times New Roman" w:cs="Times New Roman"/>
-        </w:rPr>
-      </w:pPr>
-      <w:r>
-        <w:rPr>
-          <w:rFonts w:ascii="Times New Roman" w:hAnsi="Times New Roman" w:cs="Times New Roman"/>
-        </w:rPr>
-        <w:t>Percutaneous Coronary Intervention (PCI) surgery simulator for surgery training and rehearsing</w:t>
-      </w:r>
-    </w:p>
-    <w:p>
-      <w:pPr>
-        <w:spacing w:beforeLines="50" w:before="156" w:afterLines="50" w:after="156"/>
-        <w:rPr>
-          <w:rFonts w:ascii="Times New Roman" w:hAnsi="Times New Roman" w:cs="Times New Roman"/>
-          <w:b/>
-          <w:sz w:val="24"/>
-        </w:rPr>
-      </w:pPr>
-      <w:r>
-        <w:rPr>
-          <w:rFonts w:ascii="Times New Roman" w:hAnsi="Times New Roman" w:cs="Times New Roman" w:hint="eastAsia"/>
-          <w:b/>
-          <w:sz w:val="24"/>
-        </w:rPr>
         <w:lastRenderedPageBreak/>
-        <w:t>ACADEMIC ACTIVITIES</w:t>
-      </w:r>
-    </w:p>
-    <w:p>
-      <w:pPr>
-        <w:pStyle w:val="a4"/>
-        <w:numPr>
-          <w:ilvl w:val="0"/>
-          <w:numId w:val="1"/>
-        </w:numPr>
-        <w:ind w:firstLineChars="0"/>
-        <w:rPr>
-          <w:rFonts w:ascii="Times New Roman" w:hAnsi="Times New Roman" w:cs="Times New Roman"/>
-        </w:rPr>
-      </w:pPr>
-      <w:r>
-        <w:rPr>
-          <w:rFonts w:ascii="Times New Roman" w:hAnsi="Times New Roman" w:cs="Times New Roman"/>
-        </w:rPr>
-        <w:t>A</w:t>
-      </w:r>
-      <w:r>
-        <w:rPr>
-          <w:rFonts w:ascii="Times New Roman" w:hAnsi="Times New Roman" w:cs="Times New Roman"/>
-        </w:rPr>
-        <w:t>ttended SIGGRAPH Asia in Shenzhen, China</w:t>
-      </w:r>
-      <w:r>
-        <w:rPr>
-          <w:rFonts w:ascii="Times New Roman" w:hAnsi="Times New Roman" w:cs="Times New Roman"/>
-        </w:rPr>
-        <w:tab/>
-      </w:r>
-      <w:r>
-        <w:rPr>
-          <w:rFonts w:ascii="Times New Roman" w:hAnsi="Times New Roman" w:cs="Times New Roman"/>
-        </w:rPr>
-        <w:tab/>
-      </w:r>
-      <w:r>
-        <w:rPr>
-          <w:rFonts w:ascii="Times New Roman" w:hAnsi="Times New Roman" w:cs="Times New Roman"/>
-        </w:rPr>
-        <w:tab/>
-      </w:r>
-      <w:r>
-        <w:rPr>
-          <w:rFonts w:ascii="Times New Roman" w:hAnsi="Times New Roman" w:cs="Times New Roman"/>
-        </w:rPr>
-        <w:tab/>
-      </w:r>
-      <w:r>
-        <w:rPr>
-          <w:rFonts w:ascii="Times New Roman" w:hAnsi="Times New Roman" w:cs="Times New Roman"/>
-        </w:rPr>
-        <w:tab/>
-      </w:r>
-      <w:r>
-        <w:rPr>
-          <w:rFonts w:ascii="Times New Roman" w:hAnsi="Times New Roman" w:cs="Times New Roman"/>
-        </w:rPr>
-        <w:tab/>
-      </w:r>
-      <w:r>
-        <w:rPr>
-          <w:rFonts w:ascii="Times New Roman" w:hAnsi="Times New Roman" w:cs="Times New Roman"/>
-        </w:rPr>
-        <w:tab/>
-      </w:r>
-      <w:r>
-        <w:rPr>
-          <w:rFonts w:ascii="Times New Roman" w:hAnsi="Times New Roman" w:cs="Times New Roman"/>
-        </w:rPr>
-        <w:tab/>
-        <w:t xml:space="preserve">   </w:t>
-      </w:r>
-      <w:r>
-        <w:rPr>
-          <w:rFonts w:ascii="Times New Roman" w:hAnsi="Times New Roman" w:cs="Times New Roman"/>
-        </w:rPr>
-        <w:tab/>
-        <w:t xml:space="preserve">   Dec. 2014</w:t>
-      </w:r>
-    </w:p>
-    <w:p>
-      <w:pPr>
-        <w:pStyle w:val="a4"/>
-        <w:numPr>
-          <w:ilvl w:val="0"/>
-          <w:numId w:val="1"/>
-        </w:numPr>
-        <w:ind w:firstLineChars="0"/>
-        <w:rPr>
-          <w:rFonts w:ascii="Times New Roman" w:hAnsi="Times New Roman" w:cs="Times New Roman"/>
-        </w:rPr>
-      </w:pPr>
-      <w:r>
-        <w:rPr>
-          <w:rFonts w:ascii="Times New Roman" w:hAnsi="Times New Roman" w:cs="Times New Roman"/>
-        </w:rPr>
-        <w:t>Attended PG and mad</w:t>
-      </w:r>
-      <w:r>
-        <w:rPr>
-          <w:rFonts w:ascii="Times New Roman" w:hAnsi="Times New Roman" w:cs="Times New Roman"/>
-        </w:rPr>
-        <w:t>e an oral presentation in Beijing, China</w:t>
-      </w:r>
-      <w:r>
-        <w:rPr>
-          <w:rFonts w:ascii="Times New Roman" w:hAnsi="Times New Roman" w:cs="Times New Roman"/>
-        </w:rPr>
-        <w:tab/>
-      </w:r>
-      <w:r>
-        <w:rPr>
-          <w:rFonts w:ascii="Times New Roman" w:hAnsi="Times New Roman" w:cs="Times New Roman"/>
-        </w:rPr>
-        <w:tab/>
-      </w:r>
-      <w:r>
-        <w:rPr>
-          <w:rFonts w:ascii="Times New Roman" w:hAnsi="Times New Roman" w:cs="Times New Roman"/>
-        </w:rPr>
-        <w:tab/>
-      </w:r>
-      <w:r>
-        <w:rPr>
-          <w:rFonts w:ascii="Times New Roman" w:hAnsi="Times New Roman" w:cs="Times New Roman"/>
-        </w:rPr>
-        <w:tab/>
-      </w:r>
-      <w:r>
-        <w:rPr>
-          <w:rFonts w:ascii="Times New Roman" w:hAnsi="Times New Roman" w:cs="Times New Roman"/>
-        </w:rPr>
-        <w:tab/>
-      </w:r>
-      <w:r>
-        <w:rPr>
-          <w:rFonts w:ascii="Times New Roman" w:hAnsi="Times New Roman" w:cs="Times New Roman"/>
-        </w:rPr>
-        <w:tab/>
-        <w:t xml:space="preserve">   </w:t>
-      </w:r>
-      <w:r>
-        <w:rPr>
-          <w:rFonts w:ascii="Times New Roman" w:hAnsi="Times New Roman" w:cs="Times New Roman"/>
-        </w:rPr>
-        <w:t>Oct. 2015</w:t>
-      </w:r>
-    </w:p>
-    <w:p>
-      <w:pPr>
-        <w:pStyle w:val="a4"/>
-        <w:numPr>
-          <w:ilvl w:val="0"/>
-          <w:numId w:val="1"/>
-        </w:numPr>
-        <w:ind w:firstLineChars="0"/>
-        <w:rPr>
-          <w:rFonts w:ascii="Times New Roman" w:hAnsi="Times New Roman" w:cs="Times New Roman"/>
-        </w:rPr>
-      </w:pPr>
-      <w:r>
-        <w:rPr>
-          <w:rFonts w:ascii="Times New Roman" w:hAnsi="Times New Roman" w:cs="Times New Roman"/>
-        </w:rPr>
-        <w:t>Attended VRST and mad</w:t>
-      </w:r>
-      <w:r>
-        <w:rPr>
-          <w:rFonts w:ascii="Times New Roman" w:hAnsi="Times New Roman" w:cs="Times New Roman"/>
-        </w:rPr>
-        <w:t>e an oral presentation in Beijing, China</w:t>
-      </w:r>
-      <w:r>
-        <w:rPr>
-          <w:rFonts w:ascii="Times New Roman" w:hAnsi="Times New Roman" w:cs="Times New Roman"/>
-        </w:rPr>
-        <w:tab/>
-      </w:r>
-      <w:r>
-        <w:rPr>
-          <w:rFonts w:ascii="Times New Roman" w:hAnsi="Times New Roman" w:cs="Times New Roman"/>
-        </w:rPr>
-        <w:tab/>
-      </w:r>
-      <w:r>
-        <w:rPr>
-          <w:rFonts w:ascii="Times New Roman" w:hAnsi="Times New Roman" w:cs="Times New Roman"/>
-        </w:rPr>
-        <w:tab/>
-      </w:r>
-      <w:r>
-        <w:rPr>
-          <w:rFonts w:ascii="Times New Roman" w:hAnsi="Times New Roman" w:cs="Times New Roman"/>
-        </w:rPr>
-        <w:tab/>
-      </w:r>
-      <w:r>
-        <w:rPr>
-          <w:rFonts w:ascii="Times New Roman" w:hAnsi="Times New Roman" w:cs="Times New Roman"/>
-        </w:rPr>
-        <w:tab/>
-        <w:t xml:space="preserve">   </w:t>
-      </w:r>
-      <w:r>
-        <w:rPr>
-          <w:rFonts w:ascii="Times New Roman" w:hAnsi="Times New Roman" w:cs="Times New Roman"/>
-        </w:rPr>
-        <w:t xml:space="preserve">    Nov. 2015</w:t>
-      </w:r>
-    </w:p>
-    <w:p>
-      <w:pPr>
-        <w:pStyle w:val="a4"/>
-        <w:numPr>
-          <w:ilvl w:val="0"/>
-          <w:numId w:val="1"/>
-        </w:numPr>
-        <w:ind w:firstLineChars="0"/>
-        <w:rPr>
-          <w:rFonts w:ascii="Times New Roman" w:hAnsi="Times New Roman" w:cs="Times New Roman"/>
-        </w:rPr>
-      </w:pPr>
-      <w:r>
-        <w:rPr>
-          <w:rFonts w:ascii="Times New Roman" w:hAnsi="Times New Roman" w:cs="Times New Roman"/>
-        </w:rPr>
-        <w:t>Attended GMP and made an</w:t>
-      </w:r>
-      <w:r>
-        <w:rPr>
-          <w:rFonts w:ascii="Times New Roman" w:hAnsi="Times New Roman" w:cs="Times New Roman"/>
-        </w:rPr>
-        <w:t xml:space="preserve"> oral presentation (CAGD paper) in</w:t>
-      </w:r>
-      <w:r>
-        <w:rPr>
-          <w:rFonts w:ascii="Times New Roman" w:hAnsi="Times New Roman" w:cs="Times New Roman"/>
-        </w:rPr>
-        <w:t xml:space="preserve"> San Antonio, </w:t>
-      </w:r>
-      <w:r>
-        <w:rPr>
-          <w:rFonts w:ascii="Times New Roman" w:hAnsi="Times New Roman" w:cs="Times New Roman"/>
-        </w:rPr>
-        <w:t>USA</w:t>
-      </w:r>
-      <w:r>
-        <w:rPr>
-          <w:rFonts w:ascii="Times New Roman" w:hAnsi="Times New Roman" w:cs="Times New Roman"/>
-        </w:rPr>
-        <w:tab/>
-        <w:t xml:space="preserve">   </w:t>
-      </w:r>
-      <w:r>
-        <w:rPr>
-          <w:rFonts w:ascii="Times New Roman" w:hAnsi="Times New Roman" w:cs="Times New Roman"/>
-        </w:rPr>
-        <w:t xml:space="preserve">    Apr. 2016</w:t>
-      </w:r>
-    </w:p>
-    <w:p>
-      <w:pPr>
-        <w:pStyle w:val="a4"/>
-        <w:numPr>
-          <w:ilvl w:val="0"/>
-          <w:numId w:val="1"/>
-        </w:numPr>
-        <w:spacing w:afterLines="100" w:after="312"/>
-        <w:ind w:firstLineChars="0"/>
-        <w:rPr>
-          <w:rFonts w:ascii="Times New Roman" w:hAnsi="Times New Roman" w:cs="Times New Roman"/>
-        </w:rPr>
-      </w:pPr>
-      <w:r>
-        <w:rPr>
-          <w:rFonts w:ascii="Times New Roman" w:hAnsi="Times New Roman" w:cs="Times New Roman"/>
-        </w:rPr>
-        <w:t>Attended SIGGRAPH Asia and made an oral pres</w:t>
-      </w:r>
-      <w:r>
-        <w:rPr>
-          <w:rFonts w:ascii="Times New Roman" w:hAnsi="Times New Roman" w:cs="Times New Roman"/>
-        </w:rPr>
-        <w:t>entation (PCI simulator) in Macau, China</w:t>
-      </w:r>
-      <w:r>
-        <w:rPr>
-          <w:rFonts w:ascii="Times New Roman" w:hAnsi="Times New Roman" w:cs="Times New Roman"/>
-        </w:rPr>
-        <w:t xml:space="preserve">  </w:t>
-      </w:r>
-      <w:r>
-        <w:rPr>
-          <w:rFonts w:ascii="Times New Roman" w:hAnsi="Times New Roman" w:cs="Times New Roman"/>
-        </w:rPr>
-        <w:t>Dec. 2016</w:t>
-      </w:r>
-    </w:p>
-    <w:p>
-      <w:pPr>
-        <w:spacing w:beforeLines="50" w:before="156" w:afterLines="50" w:after="156"/>
-        <w:rPr>
-          <w:rFonts w:ascii="Times New Roman" w:hAnsi="Times New Roman" w:cs="Times New Roman"/>
-          <w:b/>
-          <w:sz w:val="24"/>
-        </w:rPr>
-      </w:pPr>
-      <w:r>
-        <w:rPr>
-          <w:rFonts w:ascii="Times New Roman" w:hAnsi="Times New Roman" w:cs="Times New Roman"/>
-          <w:b/>
-          <w:sz w:val="24"/>
-        </w:rPr>
         <w:t>MAIN PROJECTS</w:t>
       </w:r>
     </w:p>
@@ -2237,13 +2137,7 @@
         <w:rPr>
           <w:rFonts w:ascii="Times New Roman" w:hAnsi="Times New Roman" w:cs="Times New Roman"/>
         </w:rPr>
-        <w:t xml:space="preserve">We develop a simulator to simulate the entire process of </w:t>
-      </w:r>
-      <w:r>
-        <w:rPr>
-          <w:rFonts w:ascii="Times New Roman" w:hAnsi="Times New Roman" w:cs="Times New Roman"/>
-        </w:rPr>
-        <w:t>Percutaneous Coronary I</w:t>
+        <w:t>We develop a simulator to simulate the entire process of Percutaneous Coronary I</w:t>
       </w:r>
       <w:r>
         <w:rPr>
@@ -2333,7 +2227,6 @@
     <w:p>
       <w:pPr>
         <w:pStyle w:val="a4"/>
-        <w:spacing w:beforeLines="50" w:before="156"/>
         <w:ind w:left="839" w:firstLineChars="0" w:firstLine="0"/>
         <w:rPr>
           <w:rFonts w:ascii="Times New Roman" w:hAnsi="Times New Roman" w:cs="Times New Roman"/>
@@ -2343,15 +2236,7 @@
         <w:rPr>
           <w:rFonts w:ascii="Times New Roman" w:hAnsi="Times New Roman" w:cs="Times New Roman"/>
         </w:rPr>
-        <w:t>We firstly bring modal analysis into 3D shape interpolation, in which the deformations of 3D shape are restricted in a very small modal space and the efficiency is impro</w:t>
-      </w:r>
-      <w:bookmarkStart w:id="2" w:name="_GoBack"/>
-      <w:bookmarkEnd w:id="2"/>
-      <w:r>
-        <w:rPr>
-          <w:rFonts w:ascii="Times New Roman" w:hAnsi="Times New Roman" w:cs="Times New Roman"/>
-        </w:rPr>
-        <w:t>ved a lot.</w:t>
+        <w:t>We firstly bring modal analysis into 3D shape interpolation, in which the deformations of 3D shape are restricted in a very small modal space and the efficiency is improved a lot.</w:t>
       </w:r>
     </w:p>
     <w:p>
@@ -2439,7 +2324,7 @@
         <w:spacing w:afterLines="100" w:after="312"/>
         <w:ind w:left="839" w:firstLineChars="0" w:firstLine="0"/>
         <w:rPr>
-          <w:rFonts w:ascii="Times New Roman" w:hAnsi="Times New Roman" w:cs="Times New Roman" w:hint="eastAsia"/>
+          <w:rFonts w:ascii="Times New Roman" w:hAnsi="Times New Roman" w:cs="Times New Roman"/>
         </w:rPr>
       </w:pPr>
       <w:r>
@@ -2541,13 +2426,21 @@
         <w:rPr>
           <w:rFonts w:ascii="Times New Roman" w:hAnsi="Times New Roman" w:cs="Times New Roman"/>
         </w:rPr>
+        <w:t xml:space="preserve"> </w:t>
+      </w:r>
+      <w:r>
+        <w:rPr>
+          <w:rFonts w:ascii="Times New Roman" w:hAnsi="Times New Roman" w:cs="Times New Roman"/>
+          <w:sz w:val="20"/>
+          <w:szCs w:val="21"/>
+        </w:rPr>
+        <w:t>(Pacific Graphics 2015)</w:t>
+      </w:r>
+      <w:r>
+        <w:rPr>
+          <w:rFonts w:ascii="Times New Roman" w:hAnsi="Times New Roman" w:cs="Times New Roman"/>
+        </w:rPr>
         <w:t>.</w:t>
-      </w:r>
-      <w:r>
-        <w:rPr>
-          <w:rFonts w:ascii="Times New Roman" w:hAnsi="Times New Roman" w:cs="Times New Roman"/>
-        </w:rPr>
-        <w:t xml:space="preserve"> 2015.</w:t>
       </w:r>
     </w:p>
     <w:p>
@@ -2650,13 +2543,15 @@
         <w:rPr>
           <w:rFonts w:ascii="Times New Roman" w:hAnsi="Times New Roman" w:cs="Times New Roman"/>
         </w:rPr>
-        <w:t>.</w:t>
-      </w:r>
-      <w:r>
-        <w:rPr>
-          <w:rFonts w:ascii="Times New Roman" w:hAnsi="Times New Roman" w:cs="Times New Roman"/>
-        </w:rPr>
-        <w:t xml:space="preserve"> 2015.</w:t>
+        <w:t xml:space="preserve"> </w:t>
+      </w:r>
+      <w:r>
+        <w:rPr>
+          <w:rFonts w:ascii="Times New Roman" w:hAnsi="Times New Roman" w:cs="Times New Roman"/>
+          <w:sz w:val="20"/>
+          <w:szCs w:val="21"/>
+        </w:rPr>
+        <w:t>(VRST 2015).</w:t>
       </w:r>
     </w:p>
     <w:p>
@@ -2668,9 +2563,18 @@
         </w:numPr>
         <w:ind w:firstLineChars="0"/>
         <w:rPr>
-          <w:rFonts w:ascii="Times New Roman" w:hAnsi="Times New Roman" w:cs="Times New Roman" w:hint="eastAsia"/>
-        </w:rPr>
-      </w:pPr>
+          <w:rFonts w:ascii="Times New Roman" w:hAnsi="Times New Roman" w:cs="Times New Roman"/>
+        </w:rPr>
+      </w:pPr>
+      <w:bookmarkStart w:id="2" w:name="OLE_LINK5"/>
+      <w:bookmarkStart w:id="3" w:name="OLE_LINK6"/>
+      <w:bookmarkStart w:id="4" w:name="_GoBack"/>
+      <w:r>
+        <w:rPr>
+          <w:rFonts w:ascii="Times New Roman" w:hAnsi="Times New Roman" w:cs="Times New Roman"/>
+        </w:rPr>
+        <w:t xml:space="preserve">Z. Xie, S. Li, </w:t>
+      </w:r>
       <w:r>
         <w:rPr>
           <w:rFonts w:ascii="Times New Roman" w:hAnsi="Times New Roman" w:cs="Times New Roman"/>
@@ -2683,68 +2587,7 @@
         <w:rPr>
           <w:rFonts w:ascii="Times New Roman" w:hAnsi="Times New Roman" w:cs="Times New Roman"/>
         </w:rPr>
-        <w:t>, C. Chen, S. Li, A. Hao and H. Qin. Fast 4D Shape Sequence Completion from Sparse Samples via Spline Fitting in Linear Rot</w:t>
-      </w:r>
-      <w:r>
-        <w:rPr>
-          <w:rFonts w:ascii="Times New Roman" w:hAnsi="Times New Roman" w:cs="Times New Roman"/>
-        </w:rPr>
-        <w:t>ation Invariant Space. GMP 2018</w:t>
-      </w:r>
-      <w:r>
-        <w:rPr>
-          <w:rFonts w:ascii="Times New Roman" w:hAnsi="Times New Roman" w:cs="Times New Roman"/>
-        </w:rPr>
-        <w:t>.</w:t>
-      </w:r>
-      <w:r>
-        <w:rPr>
-          <w:rFonts w:ascii="Times New Roman" w:hAnsi="Times New Roman" w:cs="Times New Roman"/>
-        </w:rPr>
-        <w:t xml:space="preserve"> </w:t>
-      </w:r>
-      <w:r>
-        <w:rPr>
-          <w:rFonts w:ascii="Times New Roman" w:hAnsi="Times New Roman" w:cs="Times New Roman"/>
-        </w:rPr>
-        <w:t>(</w:t>
-      </w:r>
-      <w:r>
-        <w:rPr>
-          <w:rFonts w:ascii="Times New Roman" w:hAnsi="Times New Roman" w:cs="Times New Roman" w:hint="eastAsia"/>
-        </w:rPr>
-        <w:t>I</w:t>
-      </w:r>
-      <w:r>
-        <w:rPr>
-          <w:rFonts w:ascii="Times New Roman" w:hAnsi="Times New Roman" w:cs="Times New Roman"/>
-        </w:rPr>
-        <w:t>n preparation</w:t>
-      </w:r>
-      <w:r>
-        <w:rPr>
-          <w:rFonts w:ascii="Times New Roman" w:hAnsi="Times New Roman" w:cs="Times New Roman"/>
-        </w:rPr>
-        <w:t>)</w:t>
-      </w:r>
-    </w:p>
-    <w:p>
-      <w:pPr>
-        <w:spacing w:beforeLines="50" w:before="156"/>
-        <w:ind w:firstLine="420"/>
-        <w:rPr>
-          <w:rFonts w:ascii="Times New Roman" w:hAnsi="Times New Roman" w:cs="Times New Roman"/>
-          <w:b/>
-          <w:sz w:val="24"/>
-        </w:rPr>
-      </w:pPr>
-      <w:r>
-        <w:rPr>
-          <w:rFonts w:ascii="Times New Roman" w:hAnsi="Times New Roman" w:cs="Times New Roman"/>
-          <w:b/>
-          <w:sz w:val="24"/>
-        </w:rPr>
-        <w:t>Journal</w:t>
+        <w:t xml:space="preserve"> and A. Hao. Kinetic simulation of cardiac motion with patient-specific coronary artery vessels attached for PCI simulator. International Conference on Virtual Reality and Visualization (ICVRV 2017). </w:t>
       </w:r>
     </w:p>
     <w:p>
@@ -2763,19 +2606,7 @@
         <w:rPr>
           <w:rFonts w:ascii="Times New Roman" w:hAnsi="Times New Roman" w:cs="Times New Roman"/>
         </w:rPr>
-        <w:t>S</w:t>
-      </w:r>
-      <w:r>
-        <w:rPr>
-          <w:rFonts w:ascii="Times New Roman" w:hAnsi="Times New Roman" w:cs="Times New Roman"/>
-        </w:rPr>
-        <w:t>.</w:t>
-      </w:r>
-      <w:r>
-        <w:rPr>
-          <w:rFonts w:ascii="Times New Roman" w:hAnsi="Times New Roman" w:cs="Times New Roman"/>
-        </w:rPr>
-        <w:t xml:space="preserve"> Li, </w:t>
+        <w:t xml:space="preserve">X. Tan, X. Peng, L. Liu and </w:t>
       </w:r>
       <w:r>
         <w:rPr>
@@ -2783,103 +2614,24 @@
           <w:b/>
           <w:u w:val="single"/>
         </w:rPr>
-        <w:t>Q</w:t>
-      </w:r>
-      <w:r>
-        <w:rPr>
-          <w:rFonts w:ascii="Times New Roman" w:hAnsi="Times New Roman" w:cs="Times New Roman"/>
-          <w:b/>
-          <w:u w:val="single"/>
-        </w:rPr>
-        <w:t>.</w:t>
-      </w:r>
-      <w:r>
-        <w:rPr>
-          <w:rFonts w:ascii="Times New Roman" w:hAnsi="Times New Roman" w:cs="Times New Roman"/>
-          <w:b/>
-          <w:u w:val="single"/>
-        </w:rPr>
-        <w:t xml:space="preserve"> Xia</w:t>
-      </w:r>
-      <w:r>
-        <w:rPr>
-          <w:rFonts w:ascii="Times New Roman" w:hAnsi="Times New Roman" w:cs="Times New Roman"/>
-        </w:rPr>
-        <w:t>, A</w:t>
-      </w:r>
-      <w:r>
-        <w:rPr>
-          <w:rFonts w:ascii="Times New Roman" w:hAnsi="Times New Roman" w:cs="Times New Roman"/>
-        </w:rPr>
-        <w:t xml:space="preserve">. </w:t>
-      </w:r>
-      <w:r>
-        <w:rPr>
-          <w:rFonts w:ascii="Times New Roman" w:hAnsi="Times New Roman" w:cs="Times New Roman"/>
-        </w:rPr>
-        <w:t>Hao, H</w:t>
-      </w:r>
-      <w:r>
-        <w:rPr>
-          <w:rFonts w:ascii="Times New Roman" w:hAnsi="Times New Roman" w:cs="Times New Roman"/>
-        </w:rPr>
-        <w:t>.</w:t>
-      </w:r>
-      <w:r>
-        <w:rPr>
-          <w:rFonts w:ascii="Times New Roman" w:hAnsi="Times New Roman" w:cs="Times New Roman"/>
-        </w:rPr>
-        <w:t xml:space="preserve"> Qin and Q</w:t>
-      </w:r>
-      <w:r>
-        <w:rPr>
-          <w:rFonts w:ascii="Times New Roman" w:hAnsi="Times New Roman" w:cs="Times New Roman"/>
-        </w:rPr>
-        <w:t>.</w:t>
-      </w:r>
-      <w:r>
-        <w:rPr>
-          <w:rFonts w:ascii="Times New Roman" w:hAnsi="Times New Roman" w:cs="Times New Roman"/>
-        </w:rPr>
-        <w:t xml:space="preserve"> Zhao. Haptics-</w:t>
-      </w:r>
-      <w:r>
-        <w:rPr>
-          <w:rFonts w:ascii="Times New Roman" w:hAnsi="Times New Roman" w:cs="Times New Roman"/>
-        </w:rPr>
-        <w:t>Equipped</w:t>
-      </w:r>
-      <w:r>
-        <w:rPr>
-          <w:rFonts w:ascii="Times New Roman" w:hAnsi="Times New Roman" w:cs="Times New Roman"/>
-        </w:rPr>
-        <w:t xml:space="preserve"> Interactive PCI Simulation for Patient-Specific Surgery Training and Rehearsing. SCIENCE CHINA Information Sciences</w:t>
-      </w:r>
-      <w:r>
-        <w:rPr>
-          <w:rFonts w:ascii="Times New Roman" w:hAnsi="Times New Roman" w:cs="Times New Roman"/>
-        </w:rPr>
-        <w:t>,</w:t>
-      </w:r>
-      <w:r>
-        <w:rPr>
-          <w:rFonts w:ascii="Times New Roman" w:hAnsi="Times New Roman" w:cs="Times New Roman"/>
-        </w:rPr>
-        <w:t xml:space="preserve"> </w:t>
-      </w:r>
-      <w:r>
-        <w:rPr>
-          <w:rFonts w:ascii="Times New Roman" w:hAnsi="Times New Roman" w:cs="Times New Roman"/>
-        </w:rPr>
-        <w:t>(2016) 59: 103101</w:t>
-      </w:r>
-      <w:r>
-        <w:rPr>
-          <w:rFonts w:ascii="Times New Roman" w:hAnsi="Times New Roman" w:cs="Times New Roman"/>
-        </w:rPr>
-        <w:t>.</w:t>
-      </w:r>
-    </w:p>
+        <w:t>Q. Xia</w:t>
+      </w:r>
+      <w:r>
+        <w:rPr>
+          <w:rFonts w:ascii="Times New Roman" w:hAnsi="Times New Roman" w:cs="Times New Roman"/>
+        </w:rPr>
+        <w:t xml:space="preserve">. Automatic Human Body Feature Extraction and Size Measurement by Random Forest Regression Analysis of Geodesics Distance. International Conference on Virtual Reality </w:t>
+      </w:r>
+      <w:r>
+        <w:rPr>
+          <w:rFonts w:ascii="Times New Roman" w:hAnsi="Times New Roman" w:cs="Times New Roman"/>
+        </w:rPr>
+        <w:t>and Visualization (ICVRV 2017).</w:t>
+      </w:r>
+    </w:p>
+    <w:bookmarkEnd w:id="2"/>
+    <w:bookmarkEnd w:id="3"/>
+    <w:bookmarkEnd w:id="4"/>
     <w:p>
       <w:pPr>
         <w:pStyle w:val="a4"/>
@@ -2895,110 +2647,77 @@
       <w:r>
         <w:rPr>
           <w:rFonts w:ascii="Times New Roman" w:hAnsi="Times New Roman" w:cs="Times New Roman"/>
-        </w:rPr>
-        <w:t>Y</w:t>
-      </w:r>
-      <w:r>
-        <w:rPr>
-          <w:rFonts w:ascii="Times New Roman" w:hAnsi="Times New Roman" w:cs="Times New Roman"/>
-        </w:rPr>
-        <w:t>.</w:t>
-      </w:r>
-      <w:r>
-        <w:rPr>
-          <w:rFonts w:ascii="Times New Roman" w:hAnsi="Times New Roman" w:cs="Times New Roman"/>
-        </w:rPr>
-        <w:t xml:space="preserve"> Qiu, L</w:t>
-      </w:r>
-      <w:r>
-        <w:rPr>
-          <w:rFonts w:ascii="Times New Roman" w:hAnsi="Times New Roman" w:cs="Times New Roman"/>
-        </w:rPr>
-        <w:t>.</w:t>
-      </w:r>
-      <w:r>
-        <w:rPr>
-          <w:rFonts w:ascii="Times New Roman" w:hAnsi="Times New Roman" w:cs="Times New Roman"/>
-        </w:rPr>
-        <w:t xml:space="preserve"> Yang, S</w:t>
-      </w:r>
-      <w:r>
-        <w:rPr>
-          <w:rFonts w:ascii="Times New Roman" w:hAnsi="Times New Roman" w:cs="Times New Roman"/>
-        </w:rPr>
-        <w:t>.</w:t>
-      </w:r>
-      <w:r>
-        <w:rPr>
-          <w:rFonts w:ascii="Times New Roman" w:hAnsi="Times New Roman" w:cs="Times New Roman"/>
-        </w:rPr>
-        <w:t xml:space="preserve"> Li, </w:t>
-      </w:r>
-      <w:r>
-        <w:rPr>
-          <w:rFonts w:ascii="Times New Roman" w:hAnsi="Times New Roman" w:cs="Times New Roman"/>
           <w:b/>
           <w:u w:val="single"/>
         </w:rPr>
-        <w:t>Q</w:t>
-      </w:r>
-      <w:r>
+        <w:t>Q. Xia</w:t>
+      </w:r>
+      <w:r>
+        <w:rPr>
+          <w:rFonts w:ascii="Times New Roman" w:hAnsi="Times New Roman" w:cs="Times New Roman"/>
+        </w:rPr>
+        <w:t>, C. Chen, S. Li, A. Hao and H. Qin. Fast 4D Shape Sequence Completion from Sparse Samples via Spline Fitting in Linear Rot</w:t>
+      </w:r>
+      <w:r>
+        <w:rPr>
+          <w:rFonts w:ascii="Times New Roman" w:hAnsi="Times New Roman" w:cs="Times New Roman"/>
+        </w:rPr>
+        <w:t>ation Invariant Space. GMP 2018</w:t>
+      </w:r>
+      <w:r>
+        <w:rPr>
+          <w:rFonts w:ascii="Times New Roman" w:hAnsi="Times New Roman" w:cs="Times New Roman"/>
+        </w:rPr>
+        <w:t>.</w:t>
+      </w:r>
+      <w:r>
+        <w:rPr>
+          <w:rFonts w:ascii="Times New Roman" w:hAnsi="Times New Roman" w:cs="Times New Roman"/>
+        </w:rPr>
+        <w:t xml:space="preserve"> </w:t>
+      </w:r>
+      <w:r>
+        <w:rPr>
+          <w:rFonts w:ascii="Times New Roman" w:hAnsi="Times New Roman" w:cs="Times New Roman"/>
+        </w:rPr>
+        <w:t>(</w:t>
+      </w:r>
+      <w:r>
+        <w:rPr>
+          <w:rFonts w:ascii="Times New Roman" w:hAnsi="Times New Roman" w:cs="Times New Roman" w:hint="eastAsia"/>
+        </w:rPr>
+        <w:t>I</w:t>
+      </w:r>
+      <w:r>
+        <w:rPr>
+          <w:rFonts w:ascii="Times New Roman" w:hAnsi="Times New Roman" w:cs="Times New Roman"/>
+        </w:rPr>
+        <w:t>n preparation</w:t>
+      </w:r>
+      <w:r>
+        <w:rPr>
+          <w:rFonts w:ascii="Times New Roman" w:hAnsi="Times New Roman" w:cs="Times New Roman"/>
+        </w:rPr>
+        <w:t>)</w:t>
+      </w:r>
+    </w:p>
+    <w:p>
+      <w:pPr>
+        <w:spacing w:beforeLines="50" w:before="156"/>
+        <w:ind w:firstLine="420"/>
         <w:rPr>
           <w:rFonts w:ascii="Times New Roman" w:hAnsi="Times New Roman" w:cs="Times New Roman"/>
           <w:b/>
-          <w:u w:val="single"/>
-        </w:rPr>
-        <w:t>.</w:t>
-      </w:r>
+          <w:sz w:val="24"/>
+        </w:rPr>
+      </w:pPr>
       <w:r>
         <w:rPr>
           <w:rFonts w:ascii="Times New Roman" w:hAnsi="Times New Roman" w:cs="Times New Roman"/>
           <w:b/>
-          <w:u w:val="single"/>
-        </w:rPr>
-        <w:t xml:space="preserve"> Xia</w:t>
-      </w:r>
-      <w:r>
-        <w:rPr>
-          <w:rFonts w:ascii="Times New Roman" w:hAnsi="Times New Roman" w:cs="Times New Roman"/>
-        </w:rPr>
-        <w:t>, H</w:t>
-      </w:r>
-      <w:r>
-        <w:rPr>
-          <w:rFonts w:ascii="Times New Roman" w:hAnsi="Times New Roman" w:cs="Times New Roman"/>
-        </w:rPr>
-        <w:t>.</w:t>
-      </w:r>
-      <w:r>
-        <w:rPr>
-          <w:rFonts w:ascii="Times New Roman" w:hAnsi="Times New Roman" w:cs="Times New Roman"/>
-        </w:rPr>
-        <w:t xml:space="preserve"> Qin and A</w:t>
-      </w:r>
-      <w:r>
-        <w:rPr>
-          <w:rFonts w:ascii="Times New Roman" w:hAnsi="Times New Roman" w:cs="Times New Roman"/>
-        </w:rPr>
-        <w:t>.</w:t>
-      </w:r>
-      <w:r>
-        <w:rPr>
-          <w:rFonts w:ascii="Times New Roman" w:hAnsi="Times New Roman" w:cs="Times New Roman"/>
-        </w:rPr>
-        <w:t xml:space="preserve"> Hao. Novel Fluid Detail Enhancement based on Multi-Layer Depth Regression Analysis and FLIP Fluid Simulation. Computer Animation and Virtual Worlds</w:t>
-      </w:r>
-      <w:r>
-        <w:rPr>
-          <w:rFonts w:ascii="Times New Roman" w:hAnsi="Times New Roman" w:cs="Times New Roman" w:hint="eastAsia"/>
-        </w:rPr>
-        <w:t xml:space="preserve">, </w:t>
-      </w:r>
-      <w:r>
-        <w:rPr>
-          <w:rFonts w:ascii="Times New Roman" w:hAnsi="Times New Roman" w:cs="Times New Roman"/>
-        </w:rPr>
-        <w:t>2016, accepted.</w:t>
+          <w:sz w:val="24"/>
+        </w:rPr>
+        <w:t>Journal</w:t>
       </w:r>
     </w:p>
     <w:p>
@@ -3016,6 +2735,24 @@
       <w:r>
         <w:rPr>
           <w:rFonts w:ascii="Times New Roman" w:hAnsi="Times New Roman" w:cs="Times New Roman"/>
+        </w:rPr>
+        <w:t>S</w:t>
+      </w:r>
+      <w:r>
+        <w:rPr>
+          <w:rFonts w:ascii="Times New Roman" w:hAnsi="Times New Roman" w:cs="Times New Roman"/>
+        </w:rPr>
+        <w:t>.</w:t>
+      </w:r>
+      <w:r>
+        <w:rPr>
+          <w:rFonts w:ascii="Times New Roman" w:hAnsi="Times New Roman" w:cs="Times New Roman"/>
+        </w:rPr>
+        <w:t xml:space="preserve"> Li, </w:t>
+      </w:r>
+      <w:r>
+        <w:rPr>
+          <w:rFonts w:ascii="Times New Roman" w:hAnsi="Times New Roman" w:cs="Times New Roman"/>
           <w:b/>
           <w:u w:val="single"/>
         </w:rPr>
@@ -3041,7 +2778,19 @@
         <w:rPr>
           <w:rFonts w:ascii="Times New Roman" w:hAnsi="Times New Roman" w:cs="Times New Roman"/>
         </w:rPr>
-        <w:t>, S</w:t>
+        <w:t>, A</w:t>
+      </w:r>
+      <w:r>
+        <w:rPr>
+          <w:rFonts w:ascii="Times New Roman" w:hAnsi="Times New Roman" w:cs="Times New Roman"/>
+        </w:rPr>
+        <w:t xml:space="preserve">. </w:t>
+      </w:r>
+      <w:r>
+        <w:rPr>
+          <w:rFonts w:ascii="Times New Roman" w:hAnsi="Times New Roman" w:cs="Times New Roman"/>
+        </w:rPr>
+        <w:t>Hao, H</w:t>
       </w:r>
       <w:r>
         <w:rPr>
@@ -3053,7 +2802,7 @@
         <w:rPr>
           <w:rFonts w:ascii="Times New Roman" w:hAnsi="Times New Roman" w:cs="Times New Roman"/>
         </w:rPr>
-        <w:t xml:space="preserve"> Li, H</w:t>
+        <w:t xml:space="preserve"> Qin and Q</w:t>
       </w:r>
       <w:r>
         <w:rPr>
@@ -3065,49 +2814,43 @@
         <w:rPr>
           <w:rFonts w:ascii="Times New Roman" w:hAnsi="Times New Roman" w:cs="Times New Roman"/>
         </w:rPr>
-        <w:t xml:space="preserve"> Qin and A</w:t>
+        <w:t xml:space="preserve"> Zhao. Haptics-</w:t>
+      </w:r>
+      <w:r>
+        <w:rPr>
+          <w:rFonts w:ascii="Times New Roman" w:hAnsi="Times New Roman" w:cs="Times New Roman"/>
+        </w:rPr>
+        <w:t>Equipped</w:t>
+      </w:r>
+      <w:r>
+        <w:rPr>
+          <w:rFonts w:ascii="Times New Roman" w:hAnsi="Times New Roman" w:cs="Times New Roman"/>
+        </w:rPr>
+        <w:t xml:space="preserve"> Interactive PCI Simulation for Patient-Specific Surgery Training and Rehearsing. SCIENCE CHINA Information Sciences</w:t>
+      </w:r>
+      <w:r>
+        <w:rPr>
+          <w:rFonts w:ascii="Times New Roman" w:hAnsi="Times New Roman" w:cs="Times New Roman"/>
+        </w:rPr>
+        <w:t>,</w:t>
+      </w:r>
+      <w:r>
+        <w:rPr>
+          <w:rFonts w:ascii="Times New Roman" w:hAnsi="Times New Roman" w:cs="Times New Roman"/>
+        </w:rPr>
+        <w:t xml:space="preserve"> </w:t>
+      </w:r>
+      <w:r>
+        <w:rPr>
+          <w:rFonts w:ascii="Times New Roman" w:hAnsi="Times New Roman" w:cs="Times New Roman"/>
+        </w:rPr>
+        <w:t>(2016) 59: 103101</w:t>
       </w:r>
       <w:r>
         <w:rPr>
           <w:rFonts w:ascii="Times New Roman" w:hAnsi="Times New Roman" w:cs="Times New Roman"/>
         </w:rPr>
         <w:t>.</w:t>
-      </w:r>
-      <w:r>
-        <w:rPr>
-          <w:rFonts w:ascii="Times New Roman" w:hAnsi="Times New Roman" w:cs="Times New Roman"/>
-        </w:rPr>
-        <w:t xml:space="preserve"> Hao. Automatic Extraction of Generic Focal Features on 3D Shapes via Random Forest Regression Analysis of Geodesics-in-Heat. Computer Aided Geometric Design</w:t>
-      </w:r>
-      <w:r>
-        <w:rPr>
-          <w:rFonts w:ascii="Times New Roman" w:hAnsi="Times New Roman" w:cs="Times New Roman" w:hint="eastAsia"/>
-        </w:rPr>
-        <w:t>,</w:t>
-      </w:r>
-      <w:r>
-        <w:rPr>
-          <w:rFonts w:ascii="Times New Roman" w:hAnsi="Times New Roman" w:cs="Times New Roman"/>
-        </w:rPr>
-        <w:t xml:space="preserve"> </w:t>
-      </w:r>
-      <w:r>
-        <w:rPr>
-          <w:rFonts w:ascii="Times New Roman" w:hAnsi="Times New Roman" w:cs="Times New Roman"/>
-        </w:rPr>
-        <w:t xml:space="preserve">49: 31-43, </w:t>
-      </w:r>
-      <w:r>
-        <w:rPr>
-          <w:rFonts w:ascii="Times New Roman" w:hAnsi="Times New Roman" w:cs="Times New Roman"/>
-        </w:rPr>
-        <w:t>December</w:t>
-      </w:r>
-      <w:r>
-        <w:rPr>
-          <w:rFonts w:ascii="Times New Roman" w:hAnsi="Times New Roman" w:cs="Times New Roman"/>
-        </w:rPr>
-        <w:t xml:space="preserve"> 2016.</w:t>
       </w:r>
     </w:p>
     <w:p>
@@ -3119,7 +2862,165 @@
         </w:numPr>
         <w:ind w:firstLineChars="0"/>
         <w:rPr>
+          <w:rFonts w:ascii="Times New Roman" w:hAnsi="Times New Roman" w:cs="Times New Roman"/>
+        </w:rPr>
+      </w:pPr>
+      <w:r>
+        <w:rPr>
+          <w:rFonts w:ascii="Times New Roman" w:hAnsi="Times New Roman" w:cs="Times New Roman"/>
+          <w:b/>
+          <w:u w:val="single"/>
+        </w:rPr>
+        <w:t>Q</w:t>
+      </w:r>
+      <w:r>
+        <w:rPr>
+          <w:rFonts w:ascii="Times New Roman" w:hAnsi="Times New Roman" w:cs="Times New Roman"/>
+          <w:b/>
+          <w:u w:val="single"/>
+        </w:rPr>
+        <w:t>.</w:t>
+      </w:r>
+      <w:r>
+        <w:rPr>
+          <w:rFonts w:ascii="Times New Roman" w:hAnsi="Times New Roman" w:cs="Times New Roman"/>
+          <w:b/>
+          <w:u w:val="single"/>
+        </w:rPr>
+        <w:t xml:space="preserve"> Xia</w:t>
+      </w:r>
+      <w:r>
+        <w:rPr>
+          <w:rFonts w:ascii="Times New Roman" w:hAnsi="Times New Roman" w:cs="Times New Roman"/>
+        </w:rPr>
+        <w:t>, S</w:t>
+      </w:r>
+      <w:r>
+        <w:rPr>
+          <w:rFonts w:ascii="Times New Roman" w:hAnsi="Times New Roman" w:cs="Times New Roman"/>
+        </w:rPr>
+        <w:t>.</w:t>
+      </w:r>
+      <w:r>
+        <w:rPr>
+          <w:rFonts w:ascii="Times New Roman" w:hAnsi="Times New Roman" w:cs="Times New Roman"/>
+        </w:rPr>
+        <w:t xml:space="preserve"> Li, H</w:t>
+      </w:r>
+      <w:r>
+        <w:rPr>
+          <w:rFonts w:ascii="Times New Roman" w:hAnsi="Times New Roman" w:cs="Times New Roman"/>
+        </w:rPr>
+        <w:t>.</w:t>
+      </w:r>
+      <w:r>
+        <w:rPr>
+          <w:rFonts w:ascii="Times New Roman" w:hAnsi="Times New Roman" w:cs="Times New Roman"/>
+        </w:rPr>
+        <w:t xml:space="preserve"> Qin and A</w:t>
+      </w:r>
+      <w:r>
+        <w:rPr>
+          <w:rFonts w:ascii="Times New Roman" w:hAnsi="Times New Roman" w:cs="Times New Roman"/>
+        </w:rPr>
+        <w:t>.</w:t>
+      </w:r>
+      <w:r>
+        <w:rPr>
+          <w:rFonts w:ascii="Times New Roman" w:hAnsi="Times New Roman" w:cs="Times New Roman"/>
+        </w:rPr>
+        <w:t xml:space="preserve"> Hao. Automatic Extraction of Generic Focal Features on 3D Shapes via Random Forest Regression Analysis of Geodesics-in-Heat. Computer Aided Geometric Design</w:t>
+      </w:r>
+      <w:r>
+        <w:rPr>
           <w:rFonts w:ascii="Times New Roman" w:hAnsi="Times New Roman" w:cs="Times New Roman" w:hint="eastAsia"/>
+        </w:rPr>
+        <w:t>,</w:t>
+      </w:r>
+      <w:r>
+        <w:rPr>
+          <w:rFonts w:ascii="Times New Roman" w:hAnsi="Times New Roman" w:cs="Times New Roman"/>
+        </w:rPr>
+        <w:t xml:space="preserve"> </w:t>
+      </w:r>
+      <w:r>
+        <w:rPr>
+          <w:rFonts w:ascii="Times New Roman" w:hAnsi="Times New Roman" w:cs="Times New Roman"/>
+        </w:rPr>
+        <w:t xml:space="preserve">49: 31-43, </w:t>
+      </w:r>
+      <w:r>
+        <w:rPr>
+          <w:rFonts w:ascii="Times New Roman" w:hAnsi="Times New Roman" w:cs="Times New Roman"/>
+        </w:rPr>
+        <w:t>December</w:t>
+      </w:r>
+      <w:r>
+        <w:rPr>
+          <w:rFonts w:ascii="Times New Roman" w:hAnsi="Times New Roman" w:cs="Times New Roman"/>
+        </w:rPr>
+        <w:t xml:space="preserve"> 2016.</w:t>
+      </w:r>
+    </w:p>
+    <w:p>
+      <w:pPr>
+        <w:pStyle w:val="a4"/>
+        <w:numPr>
+          <w:ilvl w:val="0"/>
+          <w:numId w:val="1"/>
+        </w:numPr>
+        <w:ind w:firstLineChars="0"/>
+        <w:rPr>
+          <w:rFonts w:ascii="Times New Roman" w:hAnsi="Times New Roman" w:cs="Times New Roman"/>
+        </w:rPr>
+      </w:pPr>
+      <w:r>
+        <w:rPr>
+          <w:rFonts w:ascii="Times New Roman" w:hAnsi="Times New Roman" w:cs="Times New Roman"/>
+        </w:rPr>
+        <w:t xml:space="preserve">Y. Qiu, L. Yang, S. Li, </w:t>
+      </w:r>
+      <w:r>
+        <w:rPr>
+          <w:rFonts w:ascii="Times New Roman" w:hAnsi="Times New Roman" w:cs="Times New Roman"/>
+          <w:b/>
+          <w:u w:val="single"/>
+        </w:rPr>
+        <w:t>Q. Xia</w:t>
+      </w:r>
+      <w:r>
+        <w:rPr>
+          <w:rFonts w:ascii="Times New Roman" w:hAnsi="Times New Roman" w:cs="Times New Roman"/>
+        </w:rPr>
+        <w:t xml:space="preserve">, H. Qin and A. Hao. Novel Fluid Detail Enhancement based on Multi-Layer Depth Regression Analysis and FLIP Fluid Simulation. Computer Animation and Virtual Worlds, </w:t>
+      </w:r>
+      <w:bookmarkStart w:id="5" w:name="OLE_LINK3"/>
+      <w:bookmarkStart w:id="6" w:name="OLE_LINK4"/>
+      <w:r>
+        <w:rPr>
+          <w:rFonts w:ascii="Times New Roman" w:hAnsi="Times New Roman" w:cs="Times New Roman"/>
+        </w:rPr>
+        <w:t>2017, 28(5)</w:t>
+      </w:r>
+      <w:bookmarkEnd w:id="5"/>
+      <w:bookmarkEnd w:id="6"/>
+      <w:r>
+        <w:rPr>
+          <w:rFonts w:ascii="Times New Roman" w:hAnsi="Times New Roman" w:cs="Times New Roman"/>
+        </w:rPr>
+        <w:t>.</w:t>
+      </w:r>
+    </w:p>
+    <w:p>
+      <w:pPr>
+        <w:pStyle w:val="a4"/>
+        <w:numPr>
+          <w:ilvl w:val="0"/>
+          <w:numId w:val="1"/>
+        </w:numPr>
+        <w:ind w:firstLineChars="0"/>
+        <w:rPr>
+          <w:rFonts w:ascii="Times New Roman" w:hAnsi="Times New Roman" w:cs="Times New Roman"/>
         </w:rPr>
       </w:pPr>
       <w:r>

</xml_diff>

<commit_message>
zhijun's icvrv win the best paper award
</commit_message>
<xml_diff>
--- a/me/CV-QINGXIA-2页.docx
+++ b/me/CV-QINGXIA-2页.docx
@@ -757,6 +757,12 @@
         </w:rPr>
         <w:t xml:space="preserve"> </w:t>
       </w:r>
+      <w:r>
+        <w:rPr>
+          <w:rFonts w:ascii="Times New Roman" w:hAnsi="Times New Roman" w:cs="Times New Roman"/>
+        </w:rPr>
+        <w:t>Sept. 2008 - Jun. 2012</w:t>
+      </w:r>
     </w:p>
     <w:p>
       <w:pPr>
@@ -812,8 +818,16 @@
         <w:rPr>
           <w:rFonts w:ascii="Times New Roman" w:hAnsi="Times New Roman" w:cs="Times New Roman"/>
         </w:rPr>
-        <w:t>Sept. 2008 - Jun. 2012</w:t>
-      </w:r>
+        <w:t>Beijing</w:t>
+      </w:r>
+      <w:r>
+        <w:rPr>
+          <w:rFonts w:ascii="Times New Roman" w:hAnsi="Times New Roman" w:cs="Times New Roman"/>
+        </w:rPr>
+        <w:t>, China</w:t>
+      </w:r>
+      <w:bookmarkStart w:id="2" w:name="_GoBack"/>
+      <w:bookmarkEnd w:id="2"/>
     </w:p>
     <w:p>
       <w:pPr>
@@ -870,18 +884,6 @@
         </w:rPr>
         <w:tab/>
         <w:t xml:space="preserve">   </w:t>
-      </w:r>
-      <w:r>
-        <w:rPr>
-          <w:rFonts w:ascii="Times New Roman" w:hAnsi="Times New Roman" w:cs="Times New Roman"/>
-        </w:rPr>
-        <w:t>Beijing</w:t>
-      </w:r>
-      <w:r>
-        <w:rPr>
-          <w:rFonts w:ascii="Times New Roman" w:hAnsi="Times New Roman" w:cs="Times New Roman"/>
-        </w:rPr>
-        <w:t>, China</w:t>
       </w:r>
     </w:p>
     <w:p>
@@ -1806,8 +1808,7 @@
         <w:rPr>
           <w:rFonts w:ascii="Times New Roman" w:hAnsi="Times New Roman" w:cs="Times New Roman"/>
         </w:rPr>
-        <w:tab/>
-        <w:t xml:space="preserve">   Dec. 2014</w:t>
+        <w:t>Dec. 2014</w:t>
       </w:r>
     </w:p>
     <w:p>
@@ -1826,13 +1827,37 @@
         <w:rPr>
           <w:rFonts w:ascii="Times New Roman" w:hAnsi="Times New Roman" w:cs="Times New Roman"/>
         </w:rPr>
-        <w:t>Attended PG and mad</w:t>
-      </w:r>
-      <w:r>
-        <w:rPr>
-          <w:rFonts w:ascii="Times New Roman" w:hAnsi="Times New Roman" w:cs="Times New Roman"/>
-        </w:rPr>
-        <w:t>e an oral presentation in Beijing, China</w:t>
+        <w:t>M</w:t>
+      </w:r>
+      <w:r>
+        <w:rPr>
+          <w:rFonts w:ascii="Times New Roman" w:hAnsi="Times New Roman" w:cs="Times New Roman"/>
+        </w:rPr>
+        <w:t>ad</w:t>
+      </w:r>
+      <w:r>
+        <w:rPr>
+          <w:rFonts w:ascii="Times New Roman" w:hAnsi="Times New Roman" w:cs="Times New Roman"/>
+        </w:rPr>
+        <w:t xml:space="preserve">e an oral presentation </w:t>
+      </w:r>
+      <w:r>
+        <w:rPr>
+          <w:rFonts w:ascii="Times New Roman" w:hAnsi="Times New Roman" w:cs="Times New Roman"/>
+        </w:rPr>
+        <w:t xml:space="preserve">on PG </w:t>
+      </w:r>
+      <w:r>
+        <w:rPr>
+          <w:rFonts w:ascii="Times New Roman" w:hAnsi="Times New Roman" w:cs="Times New Roman"/>
+        </w:rPr>
+        <w:t>in Beijing, China</w:t>
+      </w:r>
+      <w:r>
+        <w:rPr>
+          <w:rFonts w:ascii="Times New Roman" w:hAnsi="Times New Roman" w:cs="Times New Roman"/>
+        </w:rPr>
+        <w:tab/>
       </w:r>
       <w:r>
         <w:rPr>
@@ -1894,13 +1919,43 @@
         <w:rPr>
           <w:rFonts w:ascii="Times New Roman" w:hAnsi="Times New Roman" w:cs="Times New Roman"/>
         </w:rPr>
-        <w:t>Attended VRST and mad</w:t>
-      </w:r>
-      <w:r>
-        <w:rPr>
-          <w:rFonts w:ascii="Times New Roman" w:hAnsi="Times New Roman" w:cs="Times New Roman"/>
-        </w:rPr>
-        <w:t>e an oral presentation in Beijing, China</w:t>
+        <w:t>M</w:t>
+      </w:r>
+      <w:r>
+        <w:rPr>
+          <w:rFonts w:ascii="Times New Roman" w:hAnsi="Times New Roman" w:cs="Times New Roman"/>
+        </w:rPr>
+        <w:t>ad</w:t>
+      </w:r>
+      <w:r>
+        <w:rPr>
+          <w:rFonts w:ascii="Times New Roman" w:hAnsi="Times New Roman" w:cs="Times New Roman"/>
+        </w:rPr>
+        <w:t xml:space="preserve">e an oral presentation </w:t>
+      </w:r>
+      <w:r>
+        <w:rPr>
+          <w:rFonts w:ascii="Times New Roman" w:hAnsi="Times New Roman" w:cs="Times New Roman"/>
+        </w:rPr>
+        <w:t xml:space="preserve">on VRST </w:t>
+      </w:r>
+      <w:r>
+        <w:rPr>
+          <w:rFonts w:ascii="Times New Roman" w:hAnsi="Times New Roman" w:cs="Times New Roman"/>
+        </w:rPr>
+        <w:t>in Beijing, China</w:t>
+      </w:r>
+      <w:r>
+        <w:rPr>
+          <w:rFonts w:ascii="Times New Roman" w:hAnsi="Times New Roman" w:cs="Times New Roman"/>
+        </w:rPr>
+        <w:tab/>
+      </w:r>
+      <w:r>
+        <w:rPr>
+          <w:rFonts w:ascii="Times New Roman" w:hAnsi="Times New Roman" w:cs="Times New Roman"/>
+        </w:rPr>
+        <w:tab/>
       </w:r>
       <w:r>
         <w:rPr>
@@ -1937,7 +1992,7 @@
         <w:rPr>
           <w:rFonts w:ascii="Times New Roman" w:hAnsi="Times New Roman" w:cs="Times New Roman"/>
         </w:rPr>
-        <w:t xml:space="preserve">    Nov. 2015</w:t>
+        <w:t>Nov. 2015</w:t>
       </w:r>
     </w:p>
     <w:p>
@@ -1956,13 +2011,31 @@
         <w:rPr>
           <w:rFonts w:ascii="Times New Roman" w:hAnsi="Times New Roman" w:cs="Times New Roman"/>
         </w:rPr>
-        <w:t>Attended GMP and made an</w:t>
-      </w:r>
-      <w:r>
-        <w:rPr>
-          <w:rFonts w:ascii="Times New Roman" w:hAnsi="Times New Roman" w:cs="Times New Roman"/>
-        </w:rPr>
-        <w:t xml:space="preserve"> oral presentation (CAGD paper) in</w:t>
+        <w:t>M</w:t>
+      </w:r>
+      <w:r>
+        <w:rPr>
+          <w:rFonts w:ascii="Times New Roman" w:hAnsi="Times New Roman" w:cs="Times New Roman"/>
+        </w:rPr>
+        <w:t>ade an</w:t>
+      </w:r>
+      <w:r>
+        <w:rPr>
+          <w:rFonts w:ascii="Times New Roman" w:hAnsi="Times New Roman" w:cs="Times New Roman"/>
+        </w:rPr>
+        <w:t xml:space="preserve"> oral presentation (CAGD paper) </w:t>
+      </w:r>
+      <w:r>
+        <w:rPr>
+          <w:rFonts w:ascii="Times New Roman" w:hAnsi="Times New Roman" w:cs="Times New Roman"/>
+        </w:rPr>
+        <w:t xml:space="preserve">on GMP </w:t>
+      </w:r>
+      <w:r>
+        <w:rPr>
+          <w:rFonts w:ascii="Times New Roman" w:hAnsi="Times New Roman" w:cs="Times New Roman"/>
+        </w:rPr>
+        <w:t>in</w:t>
       </w:r>
       <w:r>
         <w:rPr>
@@ -1981,13 +2054,25 @@
           <w:rFonts w:ascii="Times New Roman" w:hAnsi="Times New Roman" w:cs="Times New Roman"/>
         </w:rPr>
         <w:tab/>
+      </w:r>
+      <w:r>
+        <w:rPr>
+          <w:rFonts w:ascii="Times New Roman" w:hAnsi="Times New Roman" w:cs="Times New Roman"/>
+        </w:rPr>
+        <w:tab/>
+      </w:r>
+      <w:r>
+        <w:rPr>
+          <w:rFonts w:ascii="Times New Roman" w:hAnsi="Times New Roman" w:cs="Times New Roman"/>
+        </w:rPr>
+        <w:tab/>
         <w:t xml:space="preserve">   </w:t>
       </w:r>
       <w:r>
         <w:rPr>
           <w:rFonts w:ascii="Times New Roman" w:hAnsi="Times New Roman" w:cs="Times New Roman"/>
         </w:rPr>
-        <w:t xml:space="preserve">    Apr. 2016</w:t>
+        <w:t>Apr. 2016</w:t>
       </w:r>
     </w:p>
     <w:p>
@@ -2007,19 +2092,38 @@
         <w:rPr>
           <w:rFonts w:ascii="Times New Roman" w:hAnsi="Times New Roman" w:cs="Times New Roman"/>
         </w:rPr>
-        <w:t>Attended SIGGRAPH Asia and made an oral pres</w:t>
-      </w:r>
-      <w:r>
-        <w:rPr>
-          <w:rFonts w:ascii="Times New Roman" w:hAnsi="Times New Roman" w:cs="Times New Roman"/>
-        </w:rPr>
-        <w:t>entation (PCI simulator) in Macau, China</w:t>
-      </w:r>
-      <w:r>
-        <w:rPr>
-          <w:rFonts w:ascii="Times New Roman" w:hAnsi="Times New Roman" w:cs="Times New Roman"/>
-        </w:rPr>
-        <w:t xml:space="preserve">  </w:t>
+        <w:t>M</w:t>
+      </w:r>
+      <w:r>
+        <w:rPr>
+          <w:rFonts w:ascii="Times New Roman" w:hAnsi="Times New Roman" w:cs="Times New Roman"/>
+        </w:rPr>
+        <w:t>ade an oral pres</w:t>
+      </w:r>
+      <w:r>
+        <w:rPr>
+          <w:rFonts w:ascii="Times New Roman" w:hAnsi="Times New Roman" w:cs="Times New Roman"/>
+        </w:rPr>
+        <w:t>entation (PCI simulator)</w:t>
+      </w:r>
+      <w:r>
+        <w:rPr>
+          <w:rFonts w:ascii="Times New Roman" w:hAnsi="Times New Roman" w:cs="Times New Roman"/>
+        </w:rPr>
+        <w:t xml:space="preserve"> on SIGGRAPH Asia</w:t>
+      </w:r>
+      <w:r>
+        <w:rPr>
+          <w:rFonts w:ascii="Times New Roman" w:hAnsi="Times New Roman" w:cs="Times New Roman"/>
+        </w:rPr>
+        <w:t xml:space="preserve"> in Macau, China</w:t>
+      </w:r>
+      <w:r>
+        <w:rPr>
+          <w:rFonts w:ascii="Times New Roman" w:hAnsi="Times New Roman" w:cs="Times New Roman"/>
+        </w:rPr>
+        <w:tab/>
+        <w:t xml:space="preserve">   </w:t>
       </w:r>
       <w:r>
         <w:rPr>
@@ -2431,8 +2535,6 @@
       <w:r>
         <w:rPr>
           <w:rFonts w:ascii="Times New Roman" w:hAnsi="Times New Roman" w:cs="Times New Roman"/>
-          <w:sz w:val="20"/>
-          <w:szCs w:val="21"/>
         </w:rPr>
         <w:t>(Pacific Graphics 2015)</w:t>
       </w:r>
@@ -2548,8 +2650,6 @@
       <w:r>
         <w:rPr>
           <w:rFonts w:ascii="Times New Roman" w:hAnsi="Times New Roman" w:cs="Times New Roman"/>
-          <w:sz w:val="20"/>
-          <w:szCs w:val="21"/>
         </w:rPr>
         <w:t>(VRST 2015).</w:t>
       </w:r>
@@ -2566,9 +2666,8 @@
           <w:rFonts w:ascii="Times New Roman" w:hAnsi="Times New Roman" w:cs="Times New Roman"/>
         </w:rPr>
       </w:pPr>
-      <w:bookmarkStart w:id="2" w:name="OLE_LINK5"/>
-      <w:bookmarkStart w:id="3" w:name="OLE_LINK6"/>
-      <w:bookmarkStart w:id="4" w:name="_GoBack"/>
+      <w:bookmarkStart w:id="3" w:name="OLE_LINK5"/>
+      <w:bookmarkStart w:id="4" w:name="OLE_LINK6"/>
       <w:r>
         <w:rPr>
           <w:rFonts w:ascii="Times New Roman" w:hAnsi="Times New Roman" w:cs="Times New Roman"/>
@@ -2587,7 +2686,32 @@
         <w:rPr>
           <w:rFonts w:ascii="Times New Roman" w:hAnsi="Times New Roman" w:cs="Times New Roman"/>
         </w:rPr>
-        <w:t xml:space="preserve"> and A. Hao. Kinetic simulation of cardiac motion with patient-specific coronary artery vessels attached for PCI simulator. International Conference on Virtual Reality and Visualization (ICVRV 2017). </w:t>
+        <w:t xml:space="preserve"> and A. Hao. Kinetic simulation of cardiac motion with patient-specific coronary artery vessels attached for PCI simulator. International Conference on Virtual Reality and Visualization (ICVRV 2017).</w:t>
+      </w:r>
+      <w:r>
+        <w:rPr>
+          <w:rFonts w:ascii="Times New Roman" w:hAnsi="Times New Roman" w:cs="Times New Roman"/>
+        </w:rPr>
+        <w:t xml:space="preserve"> </w:t>
+      </w:r>
+      <w:r>
+        <w:rPr>
+          <w:rFonts w:ascii="Times New Roman" w:hAnsi="Times New Roman" w:cs="Times New Roman"/>
+          <w:b/>
+        </w:rPr>
+        <w:t>Best Paper Award</w:t>
+      </w:r>
+      <w:r>
+        <w:rPr>
+          <w:rFonts w:ascii="Times New Roman" w:hAnsi="Times New Roman" w:cs="Times New Roman"/>
+        </w:rPr>
+        <w:t>.</w:t>
+      </w:r>
+      <w:r>
+        <w:rPr>
+          <w:rFonts w:ascii="Times New Roman" w:hAnsi="Times New Roman" w:cs="Times New Roman"/>
+        </w:rPr>
+        <w:t xml:space="preserve"> </w:t>
       </w:r>
     </w:p>
     <w:p>
@@ -2629,7 +2753,6 @@
         <w:t>and Visualization (ICVRV 2017).</w:t>
       </w:r>
     </w:p>
-    <w:bookmarkEnd w:id="2"/>
     <w:bookmarkEnd w:id="3"/>
     <w:bookmarkEnd w:id="4"/>
     <w:p>

</xml_diff>